<commit_message>
update chips-Application doxc and version of npm publish
</commit_message>
<xml_diff>
--- a/Chips-Application.docx
+++ b/Chips-Application.docx
@@ -2020,15 +2020,7 @@
         <w:tab/>
       </w:r>
       <w:r>
-        <w:t>hosted/%40my-</w:t>
-      </w:r>
-      <w:proofErr w:type="gramStart"/>
-      <w:r>
-        <w:t>first-project</w:t>
-      </w:r>
-      <w:proofErr w:type="gramEnd"/>
-      <w:r>
-        <w:t>/chips/</w:t>
+        <w:t>hosted/%40my-first-project/chips/</w:t>
       </w:r>
     </w:p>
     <w:p>
@@ -2039,42 +2031,65 @@
     <w:p>
       <w:pPr>
         <w:spacing w:after="0" w:line="240" w:lineRule="auto"/>
+        <w:rPr>
+          <w:rFonts w:ascii="Segoe UI" w:eastAsia="Times New Roman" w:hAnsi="Segoe UI" w:cs="Segoe UI"/>
+          <w:sz w:val="21"/>
+          <w:szCs w:val="21"/>
+          <w:lang w:eastAsia="en-BM"/>
+        </w:rPr>
+      </w:pPr>
+      <w:r>
+        <w:tab/>
+      </w:r>
+      <w:r>
+        <w:tab/>
+        <w:t>install npm packages:</w:t>
+      </w:r>
+      <w:r>
+        <w:t xml:space="preserve"> </w:t>
+      </w:r>
+      <w:r>
+        <w:t xml:space="preserve">npm </w:t>
+      </w:r>
+      <w:r>
+        <w:t xml:space="preserve">install </w:t>
+      </w:r>
+      <w:r>
         <w:rPr>
           <w:rFonts w:ascii="Segoe UI" w:eastAsia="Times New Roman" w:hAnsi="Segoe UI" w:cs="Segoe UI"/>
           <w:sz w:val="21"/>
           <w:szCs w:val="21"/>
           <w:lang w:val="en-BM" w:eastAsia="en-BM"/>
         </w:rPr>
-      </w:pPr>
-      <w:r>
-        <w:tab/>
-      </w:r>
-      <w:r>
-        <w:tab/>
-        <w:t>install npm packages:</w:t>
-      </w:r>
-      <w:r>
-        <w:t xml:space="preserve"> </w:t>
-      </w:r>
-      <w:r>
-        <w:t xml:space="preserve">npm </w:t>
-      </w:r>
-      <w:r>
-        <w:t xml:space="preserve">install </w:t>
-      </w:r>
-      <w:r>
+        <w:t>@my-first-project/chips@0.0.</w:t>
+      </w:r>
+      <w:r>
+        <w:rPr>
+          <w:rFonts w:ascii="Segoe UI" w:eastAsia="Times New Roman" w:hAnsi="Segoe UI" w:cs="Segoe UI"/>
+          <w:sz w:val="21"/>
+          <w:szCs w:val="21"/>
+          <w:lang w:eastAsia="en-BM"/>
+        </w:rPr>
+        <w:t>3</w:t>
+      </w:r>
+      <w:bookmarkStart w:id="8" w:name="_GoBack"/>
+      <w:bookmarkEnd w:id="8"/>
+    </w:p>
+    <w:p>
+      <w:pPr>
+        <w:spacing w:after="0" w:line="240" w:lineRule="auto"/>
         <w:rPr>
           <w:rFonts w:ascii="Segoe UI" w:eastAsia="Times New Roman" w:hAnsi="Segoe UI" w:cs="Segoe UI"/>
           <w:sz w:val="21"/>
           <w:szCs w:val="21"/>
           <w:lang w:val="en-BM" w:eastAsia="en-BM"/>
         </w:rPr>
-        <w:t>@my-first-project/chips@0.0.2</w:t>
-      </w:r>
+      </w:pPr>
     </w:p>
     <w:p>
       <w:pPr>
         <w:spacing w:after="0" w:line="240" w:lineRule="auto"/>
+        <w:ind w:left="720" w:firstLine="720"/>
         <w:rPr>
           <w:rFonts w:ascii="Segoe UI" w:eastAsia="Times New Roman" w:hAnsi="Segoe UI" w:cs="Segoe UI"/>
           <w:sz w:val="21"/>
@@ -2082,77 +2097,23 @@
           <w:lang w:val="en-BM" w:eastAsia="en-BM"/>
         </w:rPr>
       </w:pPr>
-      <w:bookmarkStart w:id="8" w:name="_GoBack"/>
-      <w:bookmarkEnd w:id="8"/>
-    </w:p>
-    <w:p>
-      <w:pPr>
-        <w:spacing w:after="0" w:line="240" w:lineRule="auto"/>
-        <w:ind w:left="720" w:firstLine="720"/>
+      <w:r>
+        <w:rPr>
+          <w:rFonts w:ascii="Segoe UI" w:eastAsia="Times New Roman" w:hAnsi="Segoe UI" w:cs="Segoe UI"/>
+          <w:sz w:val="21"/>
+          <w:szCs w:val="21"/>
+          <w:lang w:eastAsia="en-BM"/>
+        </w:rPr>
+        <w:t xml:space="preserve">User below selector in html: </w:t>
+      </w:r>
+      <w:r>
         <w:rPr>
           <w:rFonts w:ascii="Segoe UI" w:eastAsia="Times New Roman" w:hAnsi="Segoe UI" w:cs="Segoe UI"/>
           <w:sz w:val="21"/>
           <w:szCs w:val="21"/>
           <w:lang w:val="en-BM" w:eastAsia="en-BM"/>
         </w:rPr>
-      </w:pPr>
-      <w:r>
-        <w:rPr>
-          <w:rFonts w:ascii="Segoe UI" w:eastAsia="Times New Roman" w:hAnsi="Segoe UI" w:cs="Segoe UI"/>
-          <w:sz w:val="21"/>
-          <w:szCs w:val="21"/>
-          <w:lang w:eastAsia="en-BM"/>
-        </w:rPr>
-        <w:t xml:space="preserve">User below selector in html: </w:t>
-      </w:r>
-      <w:r>
-        <w:rPr>
-          <w:rFonts w:ascii="Segoe UI" w:eastAsia="Times New Roman" w:hAnsi="Segoe UI" w:cs="Segoe UI"/>
-          <w:sz w:val="21"/>
-          <w:szCs w:val="21"/>
-          <w:lang w:val="en-BM" w:eastAsia="en-BM"/>
-        </w:rPr>
-        <w:t>&lt;</w:t>
-      </w:r>
-      <w:proofErr w:type="spellStart"/>
-      <w:r>
-        <w:rPr>
-          <w:rFonts w:ascii="Segoe UI" w:eastAsia="Times New Roman" w:hAnsi="Segoe UI" w:cs="Segoe UI"/>
-          <w:sz w:val="21"/>
-          <w:szCs w:val="21"/>
-          <w:lang w:val="en-BM" w:eastAsia="en-BM"/>
-        </w:rPr>
-        <w:t>orxe</w:t>
-      </w:r>
-      <w:proofErr w:type="spellEnd"/>
-      <w:r>
-        <w:rPr>
-          <w:rFonts w:ascii="Segoe UI" w:eastAsia="Times New Roman" w:hAnsi="Segoe UI" w:cs="Segoe UI"/>
-          <w:sz w:val="21"/>
-          <w:szCs w:val="21"/>
-          <w:lang w:val="en-BM" w:eastAsia="en-BM"/>
-        </w:rPr>
-        <w:t>-chips&gt;&lt;/</w:t>
-      </w:r>
-      <w:proofErr w:type="spellStart"/>
-      <w:r>
-        <w:rPr>
-          <w:rFonts w:ascii="Segoe UI" w:eastAsia="Times New Roman" w:hAnsi="Segoe UI" w:cs="Segoe UI"/>
-          <w:sz w:val="21"/>
-          <w:szCs w:val="21"/>
-          <w:lang w:val="en-BM" w:eastAsia="en-BM"/>
-        </w:rPr>
-        <w:t>orxe</w:t>
-      </w:r>
-      <w:proofErr w:type="spellEnd"/>
-      <w:r>
-        <w:rPr>
-          <w:rFonts w:ascii="Segoe UI" w:eastAsia="Times New Roman" w:hAnsi="Segoe UI" w:cs="Segoe UI"/>
-          <w:sz w:val="21"/>
-          <w:szCs w:val="21"/>
-          <w:lang w:val="en-BM" w:eastAsia="en-BM"/>
-        </w:rPr>
-        <w:t>-chips&gt;</w:t>
+        <w:t>&lt;orxe-chips&gt;&lt;/orxe-chips&gt;</w:t>
       </w:r>
     </w:p>
     <w:p>
@@ -5364,6 +5325,7 @@
     <w:rsid w:val="00B63523"/>
     <w:rsid w:val="00C27011"/>
     <w:rsid w:val="00DE22E7"/>
+    <w:rsid w:val="00F166F3"/>
     <w:rsid w:val="00F70BB6"/>
   </w:rsids>
   <m:mathPr>
@@ -6155,7 +6117,7 @@
 </file>
 
 <file path=customXml/itemProps2.xml><?xml version="1.0" encoding="utf-8"?>
-<ds:datastoreItem xmlns:ds="http://schemas.openxmlformats.org/officeDocument/2006/customXml" ds:itemID="{AFBC9FBC-23D5-404C-9FA4-AF727CBD27E6}">
+<ds:datastoreItem xmlns:ds="http://schemas.openxmlformats.org/officeDocument/2006/customXml" ds:itemID="{D6B244A2-A620-43F6-B457-2BCDB070F5C0}">
   <ds:schemaRefs>
     <ds:schemaRef ds:uri="http://schemas.openxmlformats.org/officeDocument/2006/bibliography"/>
   </ds:schemaRefs>

</xml_diff>

<commit_message>
Added group selector and publish
</commit_message>
<xml_diff>
--- a/Chips-Application.docx
+++ b/Chips-Application.docx
@@ -1232,7 +1232,7 @@
           <w:sz w:val="24"/>
           <w:szCs w:val="24"/>
         </w:rPr>
-        <w:t xml:space="preserve"> Users can select single chips out of all the available categories and process the data.</w:t>
+        <w:t xml:space="preserve"> Users can select single chips and process the data.</w:t>
       </w:r>
     </w:p>
     <w:p>
@@ -1256,16 +1256,15 @@
       </w:pPr>
       <w:r>
         <w:rPr>
-          <w:rFonts w:cstheme="minorHAnsi"/>
           <w:noProof/>
           <w:sz w:val="24"/>
           <w:szCs w:val="24"/>
         </w:rPr>
         <w:drawing>
-          <wp:inline distT="0" distB="0" distL="0" distR="0" wp14:anchorId="675CD3A5" wp14:editId="5D85B1DD">
-            <wp:extent cx="5098451" cy="352425"/>
-            <wp:effectExtent l="0" t="0" r="6985" b="0"/>
-            <wp:docPr id="1" name="Picture 1"/>
+          <wp:inline distT="0" distB="0" distL="0" distR="0" wp14:anchorId="109D5B13" wp14:editId="07C92DA9">
+            <wp:extent cx="1437440" cy="419100"/>
+            <wp:effectExtent l="0" t="0" r="0" b="0"/>
+            <wp:docPr id="3" name="Picture 3" descr="A picture containing text&#10;&#10;Description automatically generated"/>
             <wp:cNvGraphicFramePr>
               <a:graphicFrameLocks xmlns:a="http://schemas.openxmlformats.org/drawingml/2006/main" noChangeAspect="1"/>
             </wp:cNvGraphicFramePr>
@@ -1273,11 +1272,11 @@
               <a:graphicData uri="http://schemas.openxmlformats.org/drawingml/2006/picture">
                 <pic:pic xmlns:pic="http://schemas.openxmlformats.org/drawingml/2006/picture">
                   <pic:nvPicPr>
-                    <pic:cNvPr id="1" name="Screenshot (42).png"/>
+                    <pic:cNvPr id="3" name="Screenshot (76).png"/>
                     <pic:cNvPicPr/>
                   </pic:nvPicPr>
                   <pic:blipFill>
-                    <a:blip r:embed="rId9">
+                    <a:blip r:embed="rId9" cstate="print">
                       <a:extLst>
                         <a:ext uri="{28A0092B-C50C-407E-A947-70E740481C1C}">
                           <a14:useLocalDpi xmlns:a14="http://schemas.microsoft.com/office/drawing/2010/main" val="0"/>
@@ -1291,7 +1290,7 @@
                   <pic:spPr>
                     <a:xfrm>
                       <a:off x="0" y="0"/>
-                      <a:ext cx="5099606" cy="352505"/>
+                      <a:ext cx="1454359" cy="424033"/>
                     </a:xfrm>
                     <a:prstGeom prst="rect">
                       <a:avLst/>
@@ -1303,6 +1302,8 @@
           </wp:inline>
         </w:drawing>
       </w:r>
+      <w:bookmarkStart w:id="8" w:name="_GoBack"/>
+      <w:bookmarkEnd w:id="8"/>
     </w:p>
     <w:p>
       <w:pPr>
@@ -1376,10 +1377,10 @@
           <w:szCs w:val="24"/>
         </w:rPr>
         <w:drawing>
-          <wp:inline distT="0" distB="0" distL="0" distR="0" wp14:anchorId="08573511" wp14:editId="750450E2">
-            <wp:extent cx="5048250" cy="359743"/>
-            <wp:effectExtent l="0" t="0" r="0" b="2540"/>
-            <wp:docPr id="27" name="Picture 27"/>
+          <wp:inline distT="0" distB="0" distL="0" distR="0" wp14:anchorId="08C8D3BB" wp14:editId="1B6F50AD">
+            <wp:extent cx="1478754" cy="457200"/>
+            <wp:effectExtent l="0" t="0" r="7620" b="0"/>
+            <wp:docPr id="2" name="Picture 2" descr="A picture containing text&#10;&#10;Description automatically generated"/>
             <wp:cNvGraphicFramePr>
               <a:graphicFrameLocks xmlns:a="http://schemas.openxmlformats.org/drawingml/2006/main" noChangeAspect="1"/>
             </wp:cNvGraphicFramePr>
@@ -1387,11 +1388,11 @@
               <a:graphicData uri="http://schemas.openxmlformats.org/drawingml/2006/picture">
                 <pic:pic xmlns:pic="http://schemas.openxmlformats.org/drawingml/2006/picture">
                   <pic:nvPicPr>
-                    <pic:cNvPr id="27" name="Screenshot (43).png"/>
+                    <pic:cNvPr id="2" name="Screenshot (75).png"/>
                     <pic:cNvPicPr/>
                   </pic:nvPicPr>
                   <pic:blipFill>
-                    <a:blip r:embed="rId10">
+                    <a:blip r:embed="rId10" cstate="print">
                       <a:extLst>
                         <a:ext uri="{28A0092B-C50C-407E-A947-70E740481C1C}">
                           <a14:useLocalDpi xmlns:a14="http://schemas.microsoft.com/office/drawing/2010/main" val="0"/>
@@ -1405,7 +1406,7 @@
                   <pic:spPr>
                     <a:xfrm>
                       <a:off x="0" y="0"/>
-                      <a:ext cx="5142765" cy="366478"/>
+                      <a:ext cx="1505537" cy="465481"/>
                     </a:xfrm>
                     <a:prstGeom prst="rect">
                       <a:avLst/>
@@ -1561,7 +1562,25 @@
           <w:sz w:val="24"/>
           <w:szCs w:val="24"/>
         </w:rPr>
-        <w:t>If you plan to publish your package, the most important things in your package.json are the name and version fields as they will be required. The name and version together form an identifier that is assumed to be completely unique. Changes to the package should come along with changes to the version. If you don’t plan to publish your package, the name and version fields are optional.</w:t>
+        <w:t xml:space="preserve">If you plan to publish your package, the most important things in your </w:t>
+      </w:r>
+      <w:proofErr w:type="spellStart"/>
+      <w:proofErr w:type="gramStart"/>
+      <w:r>
+        <w:rPr>
+          <w:sz w:val="24"/>
+          <w:szCs w:val="24"/>
+        </w:rPr>
+        <w:t>package.json</w:t>
+      </w:r>
+      <w:proofErr w:type="spellEnd"/>
+      <w:proofErr w:type="gramEnd"/>
+      <w:r>
+        <w:rPr>
+          <w:sz w:val="24"/>
+          <w:szCs w:val="24"/>
+        </w:rPr>
+        <w:t xml:space="preserve"> are the name and version fields as they will be required. The name and version together form an identifier that is assumed to be completely unique. Changes to the package should come along with changes to the version. If you don’t plan to publish your package, the name and version fields are optional.</w:t>
       </w:r>
     </w:p>
     <w:p>
@@ -1860,7 +1879,25 @@
           <w:sz w:val="24"/>
           <w:szCs w:val="24"/>
         </w:rPr>
-        <w:t>Installing orxe/cli - npm install -g @orxe3/cli</w:t>
+        <w:t xml:space="preserve">Installing </w:t>
+      </w:r>
+      <w:proofErr w:type="spellStart"/>
+      <w:r>
+        <w:rPr>
+          <w:rFonts w:cstheme="minorHAnsi"/>
+          <w:sz w:val="24"/>
+          <w:szCs w:val="24"/>
+        </w:rPr>
+        <w:t>orxe</w:t>
+      </w:r>
+      <w:proofErr w:type="spellEnd"/>
+      <w:r>
+        <w:rPr>
+          <w:rFonts w:cstheme="minorHAnsi"/>
+          <w:sz w:val="24"/>
+          <w:szCs w:val="24"/>
+        </w:rPr>
+        <w:t>/cli - npm install -g @orxe3/cli</w:t>
       </w:r>
     </w:p>
     <w:p>
@@ -1886,14 +1923,34 @@
         </w:rPr>
         <w:t xml:space="preserve">Create a new component workspace - </w:t>
       </w:r>
+      <w:proofErr w:type="spellStart"/>
       <w:r>
         <w:rPr>
           <w:rFonts w:cstheme="minorHAnsi"/>
           <w:sz w:val="24"/>
           <w:szCs w:val="24"/>
         </w:rPr>
-        <w:t>orxe new component-workspace my-first-project</w:t>
-      </w:r>
+        <w:t>orxe</w:t>
+      </w:r>
+      <w:proofErr w:type="spellEnd"/>
+      <w:r>
+        <w:rPr>
+          <w:rFonts w:cstheme="minorHAnsi"/>
+          <w:sz w:val="24"/>
+          <w:szCs w:val="24"/>
+        </w:rPr>
+        <w:t xml:space="preserve"> new component-workspace my-</w:t>
+      </w:r>
+      <w:proofErr w:type="gramStart"/>
+      <w:r>
+        <w:rPr>
+          <w:rFonts w:cstheme="minorHAnsi"/>
+          <w:sz w:val="24"/>
+          <w:szCs w:val="24"/>
+        </w:rPr>
+        <w:t>first-project</w:t>
+      </w:r>
+      <w:proofErr w:type="gramEnd"/>
     </w:p>
     <w:p>
       <w:pPr>
@@ -1918,13 +1975,23 @@
         </w:rPr>
         <w:t xml:space="preserve">Create a component – </w:t>
       </w:r>
+      <w:proofErr w:type="spellStart"/>
       <w:r>
         <w:rPr>
           <w:rFonts w:cstheme="minorHAnsi"/>
           <w:sz w:val="24"/>
           <w:szCs w:val="24"/>
         </w:rPr>
-        <w:t xml:space="preserve">orxe generate </w:t>
+        <w:t>orxe</w:t>
+      </w:r>
+      <w:proofErr w:type="spellEnd"/>
+      <w:r>
+        <w:rPr>
+          <w:rFonts w:cstheme="minorHAnsi"/>
+          <w:sz w:val="24"/>
+          <w:szCs w:val="24"/>
+        </w:rPr>
+        <w:t xml:space="preserve"> generate </w:t>
       </w:r>
       <w:r>
         <w:rPr>
@@ -1972,7 +2039,25 @@
           <w:sz w:val="24"/>
           <w:szCs w:val="24"/>
         </w:rPr>
-        <w:t>Serving the component – orxe serve</w:t>
+        <w:t xml:space="preserve">Serving the component – </w:t>
+      </w:r>
+      <w:proofErr w:type="spellStart"/>
+      <w:r>
+        <w:rPr>
+          <w:rFonts w:cstheme="minorHAnsi"/>
+          <w:sz w:val="24"/>
+          <w:szCs w:val="24"/>
+        </w:rPr>
+        <w:t>orxe</w:t>
+      </w:r>
+      <w:proofErr w:type="spellEnd"/>
+      <w:r>
+        <w:rPr>
+          <w:rFonts w:cstheme="minorHAnsi"/>
+          <w:sz w:val="24"/>
+          <w:szCs w:val="24"/>
+        </w:rPr>
+        <w:t xml:space="preserve"> serve</w:t>
       </w:r>
     </w:p>
     <w:p/>
@@ -2020,7 +2105,15 @@
         <w:tab/>
       </w:r>
       <w:r>
-        <w:t>hosted/%40my-first-project/chips/</w:t>
+        <w:t>hosted/%40my-</w:t>
+      </w:r>
+      <w:proofErr w:type="gramStart"/>
+      <w:r>
+        <w:t>first-project</w:t>
+      </w:r>
+      <w:proofErr w:type="gramEnd"/>
+      <w:r>
+        <w:t>/chips/</w:t>
       </w:r>
     </w:p>
     <w:p>
@@ -2070,10 +2163,8 @@
           <w:szCs w:val="21"/>
           <w:lang w:eastAsia="en-BM"/>
         </w:rPr>
-        <w:t>3</w:t>
-      </w:r>
-      <w:bookmarkStart w:id="8" w:name="_GoBack"/>
-      <w:bookmarkEnd w:id="8"/>
+        <w:t>5</w:t>
+      </w:r>
     </w:p>
     <w:p>
       <w:pPr>
@@ -2113,7 +2204,47 @@
           <w:szCs w:val="21"/>
           <w:lang w:val="en-BM" w:eastAsia="en-BM"/>
         </w:rPr>
-        <w:t>&lt;orxe-chips&gt;&lt;/orxe-chips&gt;</w:t>
+        <w:t>&lt;</w:t>
+      </w:r>
+      <w:proofErr w:type="spellStart"/>
+      <w:r>
+        <w:rPr>
+          <w:rFonts w:ascii="Segoe UI" w:eastAsia="Times New Roman" w:hAnsi="Segoe UI" w:cs="Segoe UI"/>
+          <w:sz w:val="21"/>
+          <w:szCs w:val="21"/>
+          <w:lang w:val="en-BM" w:eastAsia="en-BM"/>
+        </w:rPr>
+        <w:t>orxe</w:t>
+      </w:r>
+      <w:proofErr w:type="spellEnd"/>
+      <w:r>
+        <w:rPr>
+          <w:rFonts w:ascii="Segoe UI" w:eastAsia="Times New Roman" w:hAnsi="Segoe UI" w:cs="Segoe UI"/>
+          <w:sz w:val="21"/>
+          <w:szCs w:val="21"/>
+          <w:lang w:val="en-BM" w:eastAsia="en-BM"/>
+        </w:rPr>
+        <w:t>-chips&gt;&lt;/</w:t>
+      </w:r>
+      <w:proofErr w:type="spellStart"/>
+      <w:r>
+        <w:rPr>
+          <w:rFonts w:ascii="Segoe UI" w:eastAsia="Times New Roman" w:hAnsi="Segoe UI" w:cs="Segoe UI"/>
+          <w:sz w:val="21"/>
+          <w:szCs w:val="21"/>
+          <w:lang w:val="en-BM" w:eastAsia="en-BM"/>
+        </w:rPr>
+        <w:t>orxe</w:t>
+      </w:r>
+      <w:proofErr w:type="spellEnd"/>
+      <w:r>
+        <w:rPr>
+          <w:rFonts w:ascii="Segoe UI" w:eastAsia="Times New Roman" w:hAnsi="Segoe UI" w:cs="Segoe UI"/>
+          <w:sz w:val="21"/>
+          <w:szCs w:val="21"/>
+          <w:lang w:val="en-BM" w:eastAsia="en-BM"/>
+        </w:rPr>
+        <w:t>-chips&gt;</w:t>
       </w:r>
     </w:p>
     <w:p>
@@ -2162,43 +2293,87 @@
         <w:rPr>
           <w:rFonts w:asciiTheme="minorHAnsi" w:hAnsiTheme="minorHAnsi" w:cstheme="minorHAnsi"/>
         </w:rPr>
-        <w:t>All test cases of orxe-</w:t>
-      </w:r>
+        <w:t xml:space="preserve">All test cases of </w:t>
+      </w:r>
+      <w:proofErr w:type="spellStart"/>
       <w:r>
         <w:rPr>
           <w:rFonts w:asciiTheme="minorHAnsi" w:hAnsiTheme="minorHAnsi" w:cstheme="minorHAnsi"/>
         </w:rPr>
+        <w:t>orxe</w:t>
+      </w:r>
+      <w:proofErr w:type="spellEnd"/>
+      <w:r>
+        <w:rPr>
+          <w:rFonts w:asciiTheme="minorHAnsi" w:hAnsiTheme="minorHAnsi" w:cstheme="minorHAnsi"/>
+        </w:rPr>
+        <w:t>-</w:t>
+      </w:r>
+      <w:r>
+        <w:rPr>
+          <w:rFonts w:asciiTheme="minorHAnsi" w:hAnsiTheme="minorHAnsi" w:cstheme="minorHAnsi"/>
+        </w:rPr>
         <w:t>chips</w:t>
       </w:r>
       <w:r>
         <w:rPr>
           <w:rFonts w:asciiTheme="minorHAnsi" w:hAnsiTheme="minorHAnsi" w:cstheme="minorHAnsi"/>
         </w:rPr>
-        <w:t xml:space="preserve"> component are written in c</w:t>
-      </w:r>
+        <w:t xml:space="preserve"> component are written in </w:t>
+      </w:r>
+      <w:proofErr w:type="spellStart"/>
       <w:r>
         <w:rPr>
           <w:rFonts w:asciiTheme="minorHAnsi" w:hAnsiTheme="minorHAnsi" w:cstheme="minorHAnsi"/>
         </w:rPr>
+        <w:t>c</w:t>
+      </w:r>
+      <w:r>
+        <w:rPr>
+          <w:rFonts w:asciiTheme="minorHAnsi" w:hAnsiTheme="minorHAnsi" w:cstheme="minorHAnsi"/>
+        </w:rPr>
         <w:t>hips</w:t>
       </w:r>
       <w:r>
         <w:rPr>
           <w:rFonts w:asciiTheme="minorHAnsi" w:hAnsiTheme="minorHAnsi" w:cstheme="minorHAnsi"/>
         </w:rPr>
-        <w:t xml:space="preserve">.axe.ts and </w:t>
-      </w:r>
+        <w:t>.axe.ts</w:t>
+      </w:r>
+      <w:proofErr w:type="spellEnd"/>
       <w:r>
         <w:rPr>
           <w:rFonts w:asciiTheme="minorHAnsi" w:hAnsiTheme="minorHAnsi" w:cstheme="minorHAnsi"/>
         </w:rPr>
+        <w:t xml:space="preserve"> and </w:t>
+      </w:r>
+      <w:proofErr w:type="spellStart"/>
+      <w:proofErr w:type="gramStart"/>
+      <w:r>
+        <w:rPr>
+          <w:rFonts w:asciiTheme="minorHAnsi" w:hAnsiTheme="minorHAnsi" w:cstheme="minorHAnsi"/>
+        </w:rPr>
         <w:t>chips</w:t>
       </w:r>
       <w:r>
         <w:rPr>
           <w:rFonts w:asciiTheme="minorHAnsi" w:hAnsiTheme="minorHAnsi" w:cstheme="minorHAnsi"/>
         </w:rPr>
-        <w:t>.spec.ts file. Test cases are available below.</w:t>
+        <w:t>.spec</w:t>
+      </w:r>
+      <w:proofErr w:type="gramEnd"/>
+      <w:r>
+        <w:rPr>
+          <w:rFonts w:asciiTheme="minorHAnsi" w:hAnsiTheme="minorHAnsi" w:cstheme="minorHAnsi"/>
+        </w:rPr>
+        <w:t>.ts</w:t>
+      </w:r>
+      <w:proofErr w:type="spellEnd"/>
+      <w:r>
+        <w:rPr>
+          <w:rFonts w:asciiTheme="minorHAnsi" w:hAnsiTheme="minorHAnsi" w:cstheme="minorHAnsi"/>
+        </w:rPr>
+        <w:t xml:space="preserve"> file. Test cases are available below.</w:t>
       </w:r>
     </w:p>
     <w:p>
@@ -2272,7 +2447,25 @@
           <w:sz w:val="24"/>
           <w:szCs w:val="24"/>
         </w:rPr>
-        <w:t>Should function addDynamicClass is call</w:t>
+        <w:t xml:space="preserve">Should function </w:t>
+      </w:r>
+      <w:proofErr w:type="spellStart"/>
+      <w:r>
+        <w:rPr>
+          <w:rFonts w:cstheme="minorHAnsi"/>
+          <w:sz w:val="24"/>
+          <w:szCs w:val="24"/>
+        </w:rPr>
+        <w:t>addDynamicClass</w:t>
+      </w:r>
+      <w:proofErr w:type="spellEnd"/>
+      <w:r>
+        <w:rPr>
+          <w:rFonts w:cstheme="minorHAnsi"/>
+          <w:sz w:val="24"/>
+          <w:szCs w:val="24"/>
+        </w:rPr>
+        <w:t xml:space="preserve"> is call</w:t>
       </w:r>
     </w:p>
     <w:p>
@@ -2464,7 +2657,23 @@
           <w:sz w:val="24"/>
           <w:szCs w:val="24"/>
         </w:rPr>
-        <w:t>This component is developed based on the design guidelines provided by Tavisca on the confluence page.</w:t>
+        <w:t xml:space="preserve">This component is developed based on the design guidelines provided by </w:t>
+      </w:r>
+      <w:proofErr w:type="spellStart"/>
+      <w:r>
+        <w:rPr>
+          <w:sz w:val="24"/>
+          <w:szCs w:val="24"/>
+        </w:rPr>
+        <w:t>Tavisca</w:t>
+      </w:r>
+      <w:proofErr w:type="spellEnd"/>
+      <w:r>
+        <w:rPr>
+          <w:sz w:val="24"/>
+          <w:szCs w:val="24"/>
+        </w:rPr>
+        <w:t xml:space="preserve"> on the confluence page.</w:t>
       </w:r>
     </w:p>
     <w:p>
@@ -5323,6 +5532,7 @@
     <w:rsid w:val="00A25736"/>
     <w:rsid w:val="00A56D3F"/>
     <w:rsid w:val="00B63523"/>
+    <w:rsid w:val="00B65F43"/>
     <w:rsid w:val="00C27011"/>
     <w:rsid w:val="00DE22E7"/>
     <w:rsid w:val="00F166F3"/>
@@ -6117,7 +6327,7 @@
 </file>
 
 <file path=customXml/itemProps2.xml><?xml version="1.0" encoding="utf-8"?>
-<ds:datastoreItem xmlns:ds="http://schemas.openxmlformats.org/officeDocument/2006/customXml" ds:itemID="{D6B244A2-A620-43F6-B457-2BCDB070F5C0}">
+<ds:datastoreItem xmlns:ds="http://schemas.openxmlformats.org/officeDocument/2006/customXml" ds:itemID="{C6FCDDCD-54B9-464C-8174-FE228AB2F948}">
   <ds:schemaRefs>
     <ds:schemaRef ds:uri="http://schemas.openxmlformats.org/officeDocument/2006/bibliography"/>
   </ds:schemaRefs>

</xml_diff>

<commit_message>
Done all group part of chips
</commit_message>
<xml_diff>
--- a/Chips-Application.docx
+++ b/Chips-Application.docx
@@ -1261,8 +1261,8 @@
           <w:szCs w:val="24"/>
         </w:rPr>
         <w:drawing>
-          <wp:inline distT="0" distB="0" distL="0" distR="0" wp14:anchorId="109D5B13" wp14:editId="07C92DA9">
-            <wp:extent cx="1437440" cy="419100"/>
+          <wp:inline distT="0" distB="0" distL="0" distR="0" wp14:anchorId="109D5B13" wp14:editId="14B6803A">
+            <wp:extent cx="1012742" cy="295275"/>
             <wp:effectExtent l="0" t="0" r="0" b="0"/>
             <wp:docPr id="3" name="Picture 3" descr="A picture containing text&#10;&#10;Description automatically generated"/>
             <wp:cNvGraphicFramePr>
@@ -1290,7 +1290,7 @@
                   <pic:spPr>
                     <a:xfrm>
                       <a:off x="0" y="0"/>
-                      <a:ext cx="1454359" cy="424033"/>
+                      <a:ext cx="1088008" cy="317220"/>
                     </a:xfrm>
                     <a:prstGeom prst="rect">
                       <a:avLst/>
@@ -1302,8 +1302,6 @@
           </wp:inline>
         </w:drawing>
       </w:r>
-      <w:bookmarkStart w:id="8" w:name="_GoBack"/>
-      <w:bookmarkEnd w:id="8"/>
     </w:p>
     <w:p>
       <w:pPr>
@@ -1314,62 +1312,6 @@
           <w:szCs w:val="24"/>
         </w:rPr>
       </w:pPr>
-    </w:p>
-    <w:p>
-      <w:pPr>
-        <w:pStyle w:val="ListParagraph"/>
-        <w:numPr>
-          <w:ilvl w:val="0"/>
-          <w:numId w:val="2"/>
-        </w:numPr>
-        <w:rPr>
-          <w:sz w:val="24"/>
-          <w:szCs w:val="24"/>
-        </w:rPr>
-      </w:pPr>
-      <w:r>
-        <w:rPr>
-          <w:b/>
-          <w:bCs/>
-          <w:sz w:val="24"/>
-          <w:szCs w:val="24"/>
-        </w:rPr>
-        <w:t xml:space="preserve">Deselected </w:t>
-      </w:r>
-      <w:r>
-        <w:rPr>
-          <w:sz w:val="24"/>
-          <w:szCs w:val="24"/>
-        </w:rPr>
-        <w:t xml:space="preserve">– </w:t>
-      </w:r>
-      <w:r>
-        <w:rPr>
-          <w:sz w:val="24"/>
-          <w:szCs w:val="24"/>
-        </w:rPr>
-        <w:t>Users can deselect the chips and process the data.</w:t>
-      </w:r>
-    </w:p>
-    <w:p>
-      <w:pPr>
-        <w:pStyle w:val="ListParagraph"/>
-        <w:ind w:left="1440"/>
-        <w:rPr>
-          <w:sz w:val="24"/>
-          <w:szCs w:val="24"/>
-        </w:rPr>
-      </w:pPr>
-    </w:p>
-    <w:p>
-      <w:pPr>
-        <w:pStyle w:val="ListParagraph"/>
-        <w:ind w:left="1440"/>
-        <w:rPr>
-          <w:sz w:val="24"/>
-          <w:szCs w:val="24"/>
-        </w:rPr>
-      </w:pPr>
       <w:r>
         <w:rPr>
           <w:noProof/>
@@ -1377,10 +1319,10 @@
           <w:szCs w:val="24"/>
         </w:rPr>
         <w:drawing>
-          <wp:inline distT="0" distB="0" distL="0" distR="0" wp14:anchorId="08C8D3BB" wp14:editId="1B6F50AD">
-            <wp:extent cx="1478754" cy="457200"/>
-            <wp:effectExtent l="0" t="0" r="7620" b="0"/>
-            <wp:docPr id="2" name="Picture 2" descr="A picture containing text&#10;&#10;Description automatically generated"/>
+          <wp:inline distT="0" distB="0" distL="0" distR="0" wp14:anchorId="3966BE3D" wp14:editId="0E727417">
+            <wp:extent cx="4314825" cy="298555"/>
+            <wp:effectExtent l="0" t="0" r="0" b="6350"/>
+            <wp:docPr id="6" name="Picture 6"/>
             <wp:cNvGraphicFramePr>
               <a:graphicFrameLocks xmlns:a="http://schemas.openxmlformats.org/drawingml/2006/main" noChangeAspect="1"/>
             </wp:cNvGraphicFramePr>
@@ -1388,11 +1330,11 @@
               <a:graphicData uri="http://schemas.openxmlformats.org/drawingml/2006/picture">
                 <pic:pic xmlns:pic="http://schemas.openxmlformats.org/drawingml/2006/picture">
                   <pic:nvPicPr>
-                    <pic:cNvPr id="2" name="Screenshot (75).png"/>
+                    <pic:cNvPr id="6" name="Screenshot (78).png"/>
                     <pic:cNvPicPr/>
                   </pic:nvPicPr>
                   <pic:blipFill>
-                    <a:blip r:embed="rId10" cstate="print">
+                    <a:blip r:embed="rId10">
                       <a:extLst>
                         <a:ext uri="{28A0092B-C50C-407E-A947-70E740481C1C}">
                           <a14:useLocalDpi xmlns:a14="http://schemas.microsoft.com/office/drawing/2010/main" val="0"/>
@@ -1406,7 +1348,7 @@
                   <pic:spPr>
                     <a:xfrm>
                       <a:off x="0" y="0"/>
-                      <a:ext cx="1505537" cy="465481"/>
+                      <a:ext cx="4618605" cy="319574"/>
                     </a:xfrm>
                     <a:prstGeom prst="rect">
                       <a:avLst/>
@@ -1421,1096 +1363,55 @@
     </w:p>
     <w:p>
       <w:pPr>
-        <w:rPr>
-          <w:rFonts w:cstheme="minorHAnsi"/>
-          <w:sz w:val="24"/>
-          <w:szCs w:val="24"/>
-        </w:rPr>
-      </w:pPr>
-    </w:p>
-    <w:p>
-      <w:pPr>
-        <w:pStyle w:val="Heading1"/>
-        <w:numPr>
-          <w:ilvl w:val="1"/>
-          <w:numId w:val="1"/>
-        </w:numPr>
-        <w:spacing w:before="240"/>
-        <w:jc w:val="both"/>
-        <w:rPr>
-          <w:rFonts w:asciiTheme="minorHAnsi" w:hAnsiTheme="minorHAnsi"/>
-          <w:color w:val="0070C0"/>
-        </w:rPr>
-      </w:pPr>
-      <w:r>
-        <w:rPr>
-          <w:rFonts w:asciiTheme="minorHAnsi" w:hAnsiTheme="minorHAnsi"/>
-          <w:color w:val="0070C0"/>
-        </w:rPr>
-        <w:t>Risks</w:t>
-      </w:r>
-    </w:p>
-    <w:p>
-      <w:pPr>
-        <w:ind w:left="75" w:firstLine="720"/>
-        <w:rPr>
-          <w:sz w:val="24"/>
-          <w:szCs w:val="24"/>
-        </w:rPr>
-      </w:pPr>
-      <w:r>
-        <w:rPr>
-          <w:sz w:val="24"/>
-          <w:szCs w:val="24"/>
-        </w:rPr>
-        <w:t>No risks</w:t>
-      </w:r>
-    </w:p>
-    <w:p>
-      <w:pPr>
-        <w:pStyle w:val="Heading1"/>
-        <w:numPr>
-          <w:ilvl w:val="1"/>
-          <w:numId w:val="1"/>
-        </w:numPr>
-        <w:spacing w:before="240"/>
-        <w:jc w:val="both"/>
-        <w:rPr>
-          <w:rFonts w:asciiTheme="minorHAnsi" w:hAnsiTheme="minorHAnsi"/>
-          <w:color w:val="0070C0"/>
-        </w:rPr>
-      </w:pPr>
-      <w:r>
-        <w:rPr>
-          <w:rFonts w:asciiTheme="minorHAnsi" w:hAnsiTheme="minorHAnsi"/>
-          <w:color w:val="0070C0"/>
-        </w:rPr>
-        <w:t xml:space="preserve">Out </w:t>
-      </w:r>
-      <w:r>
-        <w:rPr>
-          <w:rFonts w:asciiTheme="minorHAnsi" w:hAnsiTheme="minorHAnsi"/>
-          <w:color w:val="0070C0"/>
-        </w:rPr>
-        <w:t>o</w:t>
-      </w:r>
-      <w:r>
-        <w:rPr>
-          <w:rFonts w:asciiTheme="minorHAnsi" w:hAnsiTheme="minorHAnsi"/>
-          <w:color w:val="0070C0"/>
-        </w:rPr>
-        <w:t>f Scope</w:t>
-      </w:r>
-    </w:p>
-    <w:p>
-      <w:pPr>
-        <w:ind w:firstLine="720"/>
-        <w:rPr>
-          <w:sz w:val="24"/>
-          <w:szCs w:val="24"/>
-        </w:rPr>
-      </w:pPr>
-      <w:r>
-        <w:rPr>
-          <w:sz w:val="24"/>
-          <w:szCs w:val="24"/>
-        </w:rPr>
-        <w:t xml:space="preserve">  </w:t>
-      </w:r>
-      <w:r>
-        <w:rPr>
-          <w:sz w:val="24"/>
-          <w:szCs w:val="24"/>
-        </w:rPr>
-        <w:t>Defined certain styles for alignment and positioning for creating the base component.</w:t>
-      </w:r>
-    </w:p>
-    <w:p>
-      <w:pPr>
-        <w:pStyle w:val="Heading1"/>
-        <w:numPr>
-          <w:ilvl w:val="0"/>
-          <w:numId w:val="1"/>
-        </w:numPr>
-        <w:spacing w:before="240"/>
-        <w:jc w:val="both"/>
-        <w:rPr>
-          <w:rFonts w:asciiTheme="minorHAnsi" w:hAnsiTheme="minorHAnsi"/>
-          <w:color w:val="0070C0"/>
-        </w:rPr>
-      </w:pPr>
-      <w:r>
-        <w:rPr>
-          <w:rFonts w:asciiTheme="minorHAnsi" w:hAnsiTheme="minorHAnsi"/>
-          <w:color w:val="0070C0"/>
-        </w:rPr>
-        <w:lastRenderedPageBreak/>
-        <w:t>Technical Specifications</w:t>
-      </w:r>
-    </w:p>
-    <w:p/>
-    <w:p>
-      <w:pPr>
-        <w:ind w:left="360"/>
-        <w:rPr>
-          <w:sz w:val="24"/>
-          <w:szCs w:val="24"/>
-        </w:rPr>
-      </w:pPr>
-      <w:r>
-        <w:rPr>
-          <w:sz w:val="24"/>
-          <w:szCs w:val="24"/>
-        </w:rPr>
-        <w:t xml:space="preserve">If you plan to publish your package, the most important things in your </w:t>
-      </w:r>
-      <w:proofErr w:type="spellStart"/>
-      <w:proofErr w:type="gramStart"/>
-      <w:r>
-        <w:rPr>
-          <w:sz w:val="24"/>
-          <w:szCs w:val="24"/>
-        </w:rPr>
-        <w:t>package.json</w:t>
-      </w:r>
-      <w:proofErr w:type="spellEnd"/>
-      <w:proofErr w:type="gramEnd"/>
-      <w:r>
-        <w:rPr>
-          <w:sz w:val="24"/>
-          <w:szCs w:val="24"/>
-        </w:rPr>
-        <w:t xml:space="preserve"> are the name and version fields as they will be required. The name and version together form an identifier that is assumed to be completely unique. Changes to the package should come along with changes to the version. If you don’t plan to publish your package, the name and version fields are optional.</w:t>
-      </w:r>
-    </w:p>
-    <w:p>
-      <w:pPr>
-        <w:shd w:val="clear" w:color="auto" w:fill="FFFFFF"/>
-        <w:spacing w:before="100" w:beforeAutospacing="1" w:after="100" w:afterAutospacing="1" w:line="240" w:lineRule="auto"/>
-        <w:ind w:left="360"/>
-        <w:rPr>
-          <w:rFonts w:eastAsia="Times New Roman" w:cstheme="minorHAnsi"/>
-          <w:sz w:val="24"/>
-          <w:szCs w:val="24"/>
-          <w:lang w:val="en-BM" w:eastAsia="en-BM"/>
-        </w:rPr>
-      </w:pPr>
-      <w:r>
-        <w:rPr>
-          <w:rFonts w:eastAsia="Times New Roman" w:cstheme="minorHAnsi"/>
-          <w:sz w:val="24"/>
-          <w:szCs w:val="24"/>
-          <w:lang w:val="en-BM" w:eastAsia="en-BM"/>
-        </w:rPr>
-        <w:t>Some rules:</w:t>
-      </w:r>
-    </w:p>
-    <w:p>
-      <w:pPr>
-        <w:numPr>
-          <w:ilvl w:val="0"/>
-          <w:numId w:val="9"/>
-        </w:numPr>
-        <w:shd w:val="clear" w:color="auto" w:fill="FFFFFF"/>
-        <w:tabs>
-          <w:tab w:val="clear" w:pos="720"/>
-          <w:tab w:val="num" w:pos="1080"/>
-        </w:tabs>
-        <w:spacing w:before="100" w:beforeAutospacing="1" w:after="100" w:afterAutospacing="1" w:line="240" w:lineRule="auto"/>
-        <w:ind w:left="1080"/>
-        <w:rPr>
-          <w:rFonts w:eastAsia="Times New Roman" w:cstheme="minorHAnsi"/>
-          <w:sz w:val="24"/>
-          <w:szCs w:val="24"/>
-          <w:lang w:val="en-BM" w:eastAsia="en-BM"/>
-        </w:rPr>
-      </w:pPr>
-      <w:r>
-        <w:rPr>
-          <w:rFonts w:eastAsia="Times New Roman" w:cstheme="minorHAnsi"/>
-          <w:sz w:val="24"/>
-          <w:szCs w:val="24"/>
-          <w:lang w:val="en-BM" w:eastAsia="en-BM"/>
-        </w:rPr>
-        <w:t>The name must be less than or equal to 214 characters. This includes the scope for scoped packages.</w:t>
-      </w:r>
-    </w:p>
-    <w:p>
-      <w:pPr>
-        <w:numPr>
-          <w:ilvl w:val="0"/>
-          <w:numId w:val="9"/>
-        </w:numPr>
-        <w:shd w:val="clear" w:color="auto" w:fill="FFFFFF"/>
-        <w:tabs>
-          <w:tab w:val="clear" w:pos="720"/>
-          <w:tab w:val="num" w:pos="1080"/>
-        </w:tabs>
-        <w:spacing w:before="100" w:beforeAutospacing="1" w:after="100" w:afterAutospacing="1" w:line="240" w:lineRule="auto"/>
-        <w:ind w:left="1080"/>
-        <w:rPr>
-          <w:rFonts w:eastAsia="Times New Roman" w:cstheme="minorHAnsi"/>
-          <w:sz w:val="24"/>
-          <w:szCs w:val="24"/>
-          <w:lang w:val="en-BM" w:eastAsia="en-BM"/>
-        </w:rPr>
-      </w:pPr>
-      <w:r>
-        <w:rPr>
-          <w:rFonts w:eastAsia="Times New Roman" w:cstheme="minorHAnsi"/>
-          <w:sz w:val="24"/>
-          <w:szCs w:val="24"/>
-          <w:lang w:val="en-BM" w:eastAsia="en-BM"/>
-        </w:rPr>
-        <w:t>The name can’t start with a dot or an underscore.</w:t>
-      </w:r>
-    </w:p>
-    <w:p>
-      <w:pPr>
-        <w:numPr>
-          <w:ilvl w:val="0"/>
-          <w:numId w:val="9"/>
-        </w:numPr>
-        <w:shd w:val="clear" w:color="auto" w:fill="FFFFFF"/>
-        <w:tabs>
-          <w:tab w:val="clear" w:pos="720"/>
-          <w:tab w:val="num" w:pos="1080"/>
-        </w:tabs>
-        <w:spacing w:before="100" w:beforeAutospacing="1" w:after="100" w:afterAutospacing="1" w:line="240" w:lineRule="auto"/>
-        <w:ind w:left="1080"/>
-        <w:rPr>
-          <w:rFonts w:eastAsia="Times New Roman" w:cstheme="minorHAnsi"/>
-          <w:sz w:val="24"/>
-          <w:szCs w:val="24"/>
-          <w:lang w:val="en-BM" w:eastAsia="en-BM"/>
-        </w:rPr>
-      </w:pPr>
-      <w:r>
-        <w:rPr>
-          <w:rFonts w:eastAsia="Times New Roman" w:cstheme="minorHAnsi"/>
-          <w:sz w:val="24"/>
-          <w:szCs w:val="24"/>
-          <w:lang w:val="en-BM" w:eastAsia="en-BM"/>
-        </w:rPr>
-        <w:t>New packages must not have uppercase letters in the name.</w:t>
-      </w:r>
-    </w:p>
-    <w:p>
-      <w:pPr>
-        <w:numPr>
-          <w:ilvl w:val="0"/>
-          <w:numId w:val="9"/>
-        </w:numPr>
-        <w:shd w:val="clear" w:color="auto" w:fill="FFFFFF"/>
-        <w:tabs>
-          <w:tab w:val="clear" w:pos="720"/>
-          <w:tab w:val="num" w:pos="1080"/>
-        </w:tabs>
-        <w:spacing w:before="100" w:beforeAutospacing="1" w:after="100" w:afterAutospacing="1" w:line="240" w:lineRule="auto"/>
-        <w:ind w:left="1080"/>
-        <w:rPr>
-          <w:rFonts w:eastAsia="Times New Roman" w:cstheme="minorHAnsi"/>
-          <w:sz w:val="24"/>
-          <w:szCs w:val="24"/>
-          <w:lang w:val="en-BM" w:eastAsia="en-BM"/>
-        </w:rPr>
-      </w:pPr>
-      <w:r>
-        <w:rPr>
-          <w:rFonts w:eastAsia="Times New Roman" w:cstheme="minorHAnsi"/>
-          <w:sz w:val="24"/>
-          <w:szCs w:val="24"/>
-          <w:lang w:val="en-BM" w:eastAsia="en-BM"/>
-        </w:rPr>
-        <w:t>The name ends up being part of a URL, an argument on the command line, and a folder name. Therefore, the name can’t contain any non-URL-safe characters.</w:t>
-      </w:r>
-    </w:p>
-    <w:p>
-      <w:pPr>
-        <w:shd w:val="clear" w:color="auto" w:fill="FFFFFF"/>
-        <w:spacing w:before="100" w:beforeAutospacing="1" w:after="100" w:afterAutospacing="1" w:line="240" w:lineRule="auto"/>
-        <w:ind w:left="1080"/>
-        <w:rPr>
-          <w:rFonts w:eastAsia="Times New Roman" w:cstheme="minorHAnsi"/>
-          <w:sz w:val="24"/>
-          <w:szCs w:val="24"/>
-          <w:lang w:val="en-BM" w:eastAsia="en-BM"/>
-        </w:rPr>
-      </w:pPr>
-    </w:p>
-    <w:p>
-      <w:pPr>
-        <w:pStyle w:val="Heading1"/>
-        <w:numPr>
-          <w:ilvl w:val="1"/>
-          <w:numId w:val="1"/>
-        </w:numPr>
-        <w:spacing w:before="240"/>
-        <w:jc w:val="both"/>
-        <w:rPr>
-          <w:rFonts w:asciiTheme="minorHAnsi" w:hAnsiTheme="minorHAnsi"/>
-          <w:color w:val="0070C0"/>
-        </w:rPr>
-      </w:pPr>
-      <w:r>
-        <w:rPr>
-          <w:rFonts w:asciiTheme="minorHAnsi" w:hAnsiTheme="minorHAnsi"/>
-          <w:color w:val="0070C0"/>
-        </w:rPr>
-        <w:t>NPM Details</w:t>
-      </w:r>
-    </w:p>
-    <w:p/>
-    <w:p>
-      <w:pPr>
-        <w:ind w:left="720"/>
-        <w:rPr>
-          <w:rFonts w:cstheme="minorHAnsi"/>
-          <w:sz w:val="24"/>
-          <w:szCs w:val="24"/>
-        </w:rPr>
-      </w:pPr>
-      <w:r>
-        <w:rPr>
-          <w:rFonts w:cstheme="minorHAnsi"/>
-          <w:sz w:val="24"/>
-          <w:szCs w:val="24"/>
-        </w:rPr>
-        <w:t xml:space="preserve"> </w:t>
-      </w:r>
-      <w:r>
-        <w:rPr>
-          <w:rFonts w:cstheme="minorHAnsi"/>
-          <w:sz w:val="24"/>
-          <w:szCs w:val="24"/>
-        </w:rPr>
-        <w:t>Following packages are installed for project:</w:t>
-      </w:r>
-    </w:p>
-    <w:p>
-      <w:pPr>
-        <w:ind w:left="720"/>
-        <w:rPr>
-          <w:rFonts w:cstheme="minorHAnsi"/>
-          <w:sz w:val="24"/>
-          <w:szCs w:val="24"/>
-        </w:rPr>
-      </w:pPr>
-      <w:r>
-        <w:rPr>
-          <w:rFonts w:cstheme="minorHAnsi"/>
-          <w:sz w:val="24"/>
-          <w:szCs w:val="24"/>
-        </w:rPr>
-        <w:t xml:space="preserve"> </w:t>
-      </w:r>
-      <w:r>
-        <w:rPr>
-          <w:rFonts w:cstheme="minorHAnsi"/>
-          <w:sz w:val="24"/>
-          <w:szCs w:val="24"/>
-        </w:rPr>
-        <w:t>“lit-element” – “^2.2.1”</w:t>
-      </w:r>
-    </w:p>
-    <w:p>
-      <w:pPr>
-        <w:ind w:left="720"/>
-        <w:rPr>
-          <w:rFonts w:cstheme="minorHAnsi"/>
-          <w:sz w:val="24"/>
-          <w:szCs w:val="24"/>
-        </w:rPr>
-      </w:pPr>
-      <w:r>
-        <w:rPr>
-          <w:rFonts w:cstheme="minorHAnsi"/>
-          <w:sz w:val="24"/>
-          <w:szCs w:val="24"/>
-        </w:rPr>
-        <w:t xml:space="preserve"> </w:t>
-      </w:r>
-      <w:r>
-        <w:rPr>
-          <w:rFonts w:cstheme="minorHAnsi"/>
-          <w:sz w:val="24"/>
-          <w:szCs w:val="24"/>
-        </w:rPr>
-        <w:t>“lit-html” – “^1.1.2”</w:t>
-      </w:r>
-    </w:p>
-    <w:p>
-      <w:pPr>
-        <w:ind w:left="720"/>
-        <w:rPr>
-          <w:rFonts w:cstheme="minorHAnsi"/>
-          <w:sz w:val="24"/>
-          <w:szCs w:val="24"/>
-        </w:rPr>
-      </w:pPr>
-      <w:r>
-        <w:rPr>
-          <w:rFonts w:cstheme="minorHAnsi"/>
-          <w:sz w:val="24"/>
-          <w:szCs w:val="24"/>
-        </w:rPr>
-        <w:tab/>
-        <w:t>Following command creating and running the component:</w:t>
-      </w:r>
+        <w:pStyle w:val="ListParagraph"/>
+        <w:ind w:left="1440"/>
+        <w:rPr>
+          <w:sz w:val="24"/>
+          <w:szCs w:val="24"/>
+        </w:rPr>
+      </w:pPr>
     </w:p>
     <w:p>
       <w:pPr>
         <w:pStyle w:val="ListParagraph"/>
         <w:numPr>
           <w:ilvl w:val="0"/>
-          <w:numId w:val="11"/>
+          <w:numId w:val="2"/>
         </w:numPr>
-        <w:spacing w:line="256" w:lineRule="auto"/>
+        <w:rPr>
+          <w:sz w:val="24"/>
+          <w:szCs w:val="24"/>
+        </w:rPr>
+      </w:pPr>
+      <w:r>
+        <w:rPr>
+          <w:b/>
+          <w:bCs/>
+          <w:sz w:val="24"/>
+          <w:szCs w:val="24"/>
+        </w:rPr>
+        <w:t xml:space="preserve">Deselected </w:t>
+      </w:r>
+      <w:r>
+        <w:rPr>
+          <w:sz w:val="24"/>
+          <w:szCs w:val="24"/>
+        </w:rPr>
+        <w:t xml:space="preserve">– </w:t>
+      </w:r>
+      <w:r>
+        <w:rPr>
+          <w:sz w:val="24"/>
+          <w:szCs w:val="24"/>
+        </w:rPr>
+        <w:t>Users can deselect the chips and process the data.</w:t>
+      </w:r>
+    </w:p>
+    <w:p>
+      <w:pPr>
+        <w:pStyle w:val="ListParagraph"/>
         <w:ind w:left="1440"/>
         <w:rPr>
-          <w:rFonts w:cstheme="minorHAnsi"/>
-          <w:sz w:val="24"/>
-          <w:szCs w:val="24"/>
-        </w:rPr>
-      </w:pPr>
-      <w:r>
-        <w:rPr>
-          <w:rFonts w:cstheme="minorHAnsi"/>
-          <w:sz w:val="24"/>
-          <w:szCs w:val="24"/>
-        </w:rPr>
-        <w:t xml:space="preserve">Installing </w:t>
-      </w:r>
-      <w:proofErr w:type="spellStart"/>
-      <w:r>
-        <w:rPr>
-          <w:rFonts w:cstheme="minorHAnsi"/>
-          <w:sz w:val="24"/>
-          <w:szCs w:val="24"/>
-        </w:rPr>
-        <w:t>orxe</w:t>
-      </w:r>
-      <w:proofErr w:type="spellEnd"/>
-      <w:r>
-        <w:rPr>
-          <w:rFonts w:cstheme="minorHAnsi"/>
-          <w:sz w:val="24"/>
-          <w:szCs w:val="24"/>
-        </w:rPr>
-        <w:t>/cli - npm install -g @orxe3/cli</w:t>
-      </w:r>
-    </w:p>
-    <w:p>
-      <w:pPr>
-        <w:pStyle w:val="ListParagraph"/>
-        <w:numPr>
-          <w:ilvl w:val="0"/>
-          <w:numId w:val="11"/>
-        </w:numPr>
-        <w:spacing w:line="256" w:lineRule="auto"/>
-        <w:ind w:left="1440"/>
-        <w:rPr>
-          <w:rFonts w:cstheme="minorHAnsi"/>
-          <w:sz w:val="24"/>
-          <w:szCs w:val="24"/>
-        </w:rPr>
-      </w:pPr>
-      <w:r>
-        <w:rPr>
-          <w:rFonts w:cstheme="minorHAnsi"/>
-          <w:sz w:val="24"/>
-          <w:szCs w:val="24"/>
-        </w:rPr>
-        <w:t xml:space="preserve">Create a new component workspace - </w:t>
-      </w:r>
-      <w:proofErr w:type="spellStart"/>
-      <w:r>
-        <w:rPr>
-          <w:rFonts w:cstheme="minorHAnsi"/>
-          <w:sz w:val="24"/>
-          <w:szCs w:val="24"/>
-        </w:rPr>
-        <w:t>orxe</w:t>
-      </w:r>
-      <w:proofErr w:type="spellEnd"/>
-      <w:r>
-        <w:rPr>
-          <w:rFonts w:cstheme="minorHAnsi"/>
-          <w:sz w:val="24"/>
-          <w:szCs w:val="24"/>
-        </w:rPr>
-        <w:t xml:space="preserve"> new component-workspace my-</w:t>
-      </w:r>
-      <w:proofErr w:type="gramStart"/>
-      <w:r>
-        <w:rPr>
-          <w:rFonts w:cstheme="minorHAnsi"/>
-          <w:sz w:val="24"/>
-          <w:szCs w:val="24"/>
-        </w:rPr>
-        <w:t>first-project</w:t>
-      </w:r>
-      <w:proofErr w:type="gramEnd"/>
-    </w:p>
-    <w:p>
-      <w:pPr>
-        <w:pStyle w:val="ListParagraph"/>
-        <w:numPr>
-          <w:ilvl w:val="0"/>
-          <w:numId w:val="11"/>
-        </w:numPr>
-        <w:spacing w:line="256" w:lineRule="auto"/>
-        <w:ind w:left="1440"/>
-        <w:rPr>
-          <w:rFonts w:cstheme="minorHAnsi"/>
-          <w:sz w:val="24"/>
-          <w:szCs w:val="24"/>
-        </w:rPr>
-      </w:pPr>
-      <w:r>
-        <w:rPr>
-          <w:rFonts w:cstheme="minorHAnsi"/>
-          <w:sz w:val="24"/>
-          <w:szCs w:val="24"/>
-        </w:rPr>
-        <w:t xml:space="preserve">Create a component – </w:t>
-      </w:r>
-      <w:proofErr w:type="spellStart"/>
-      <w:r>
-        <w:rPr>
-          <w:rFonts w:cstheme="minorHAnsi"/>
-          <w:sz w:val="24"/>
-          <w:szCs w:val="24"/>
-        </w:rPr>
-        <w:t>orxe</w:t>
-      </w:r>
-      <w:proofErr w:type="spellEnd"/>
-      <w:r>
-        <w:rPr>
-          <w:rFonts w:cstheme="minorHAnsi"/>
-          <w:sz w:val="24"/>
-          <w:szCs w:val="24"/>
-        </w:rPr>
-        <w:t xml:space="preserve"> generate </w:t>
-      </w:r>
-      <w:r>
-        <w:rPr>
-          <w:rFonts w:cstheme="minorHAnsi"/>
-          <w:sz w:val="24"/>
-          <w:szCs w:val="24"/>
-        </w:rPr>
-        <w:t xml:space="preserve">c </w:t>
-      </w:r>
-      <w:r>
-        <w:rPr>
-          <w:rFonts w:cstheme="minorHAnsi"/>
-          <w:sz w:val="24"/>
-          <w:szCs w:val="24"/>
-        </w:rPr>
-        <w:t>c</w:t>
-      </w:r>
-      <w:r>
-        <w:rPr>
-          <w:rFonts w:cstheme="minorHAnsi"/>
-          <w:sz w:val="24"/>
-          <w:szCs w:val="24"/>
-        </w:rPr>
-        <w:t>hips</w:t>
-      </w:r>
-    </w:p>
-    <w:p>
-      <w:pPr>
-        <w:pStyle w:val="ListParagraph"/>
-        <w:numPr>
-          <w:ilvl w:val="0"/>
-          <w:numId w:val="11"/>
-        </w:numPr>
-        <w:spacing w:line="256" w:lineRule="auto"/>
-        <w:ind w:left="1440"/>
-        <w:rPr>
-          <w:rFonts w:cstheme="minorHAnsi"/>
-          <w:sz w:val="24"/>
-          <w:szCs w:val="24"/>
-        </w:rPr>
-      </w:pPr>
-      <w:r>
-        <w:rPr>
-          <w:rFonts w:cstheme="minorHAnsi"/>
-          <w:sz w:val="24"/>
-          <w:szCs w:val="24"/>
-        </w:rPr>
-        <w:t xml:space="preserve">Serving the component – </w:t>
-      </w:r>
-      <w:proofErr w:type="spellStart"/>
-      <w:r>
-        <w:rPr>
-          <w:rFonts w:cstheme="minorHAnsi"/>
-          <w:sz w:val="24"/>
-          <w:szCs w:val="24"/>
-        </w:rPr>
-        <w:t>orxe</w:t>
-      </w:r>
-      <w:proofErr w:type="spellEnd"/>
-      <w:r>
-        <w:rPr>
-          <w:rFonts w:cstheme="minorHAnsi"/>
-          <w:sz w:val="24"/>
-          <w:szCs w:val="24"/>
-        </w:rPr>
-        <w:t xml:space="preserve"> serve</w:t>
-      </w:r>
-    </w:p>
-    <w:p/>
-    <w:p/>
-    <w:p/>
-    <w:p/>
-    <w:p/>
-    <w:p>
-      <w:pPr>
-        <w:pStyle w:val="Heading1"/>
-        <w:numPr>
-          <w:ilvl w:val="1"/>
-          <w:numId w:val="1"/>
-        </w:numPr>
-        <w:spacing w:before="240"/>
-        <w:jc w:val="both"/>
-        <w:rPr>
-          <w:rFonts w:asciiTheme="minorHAnsi" w:hAnsiTheme="minorHAnsi"/>
-          <w:color w:val="0070C0"/>
-        </w:rPr>
-      </w:pPr>
-      <w:r>
-        <w:rPr>
-          <w:rFonts w:asciiTheme="minorHAnsi" w:hAnsiTheme="minorHAnsi"/>
-          <w:color w:val="0070C0"/>
-        </w:rPr>
-        <w:lastRenderedPageBreak/>
-        <w:t>NPM Repository</w:t>
-      </w:r>
-    </w:p>
-    <w:p/>
-    <w:p>
-      <w:pPr>
-        <w:ind w:firstLine="720"/>
-      </w:pPr>
-      <w:hyperlink r:id="rId11" w:history="1">
-        <w:r>
-          <w:rPr>
-            <w:rStyle w:val="Hyperlink"/>
-          </w:rPr>
-          <w:t>https://packages.common.cnxloyalty.com/service/rest/repository/browse/npm-stage-</w:t>
-        </w:r>
-      </w:hyperlink>
-      <w:r>
-        <w:tab/>
-      </w:r>
-      <w:r>
-        <w:t>hosted/%40my-</w:t>
-      </w:r>
-      <w:proofErr w:type="gramStart"/>
-      <w:r>
-        <w:t>first-project</w:t>
-      </w:r>
-      <w:proofErr w:type="gramEnd"/>
-      <w:r>
-        <w:t>/chips/</w:t>
-      </w:r>
-    </w:p>
-    <w:p>
-      <w:pPr>
-        <w:ind w:firstLine="720"/>
-      </w:pPr>
-    </w:p>
-    <w:p>
-      <w:pPr>
-        <w:spacing w:after="0" w:line="240" w:lineRule="auto"/>
-        <w:rPr>
-          <w:rFonts w:ascii="Segoe UI" w:eastAsia="Times New Roman" w:hAnsi="Segoe UI" w:cs="Segoe UI"/>
-          <w:sz w:val="21"/>
-          <w:szCs w:val="21"/>
-          <w:lang w:eastAsia="en-BM"/>
-        </w:rPr>
-      </w:pPr>
-      <w:r>
-        <w:tab/>
-      </w:r>
-      <w:r>
-        <w:tab/>
-        <w:t>install npm packages:</w:t>
-      </w:r>
-      <w:r>
-        <w:t xml:space="preserve"> </w:t>
-      </w:r>
-      <w:r>
-        <w:t xml:space="preserve">npm </w:t>
-      </w:r>
-      <w:r>
-        <w:t xml:space="preserve">install </w:t>
-      </w:r>
-      <w:r>
-        <w:rPr>
-          <w:rFonts w:ascii="Segoe UI" w:eastAsia="Times New Roman" w:hAnsi="Segoe UI" w:cs="Segoe UI"/>
-          <w:sz w:val="21"/>
-          <w:szCs w:val="21"/>
-          <w:lang w:val="en-BM" w:eastAsia="en-BM"/>
-        </w:rPr>
-        <w:t>@my-first-project/chips@0.0.</w:t>
-      </w:r>
-      <w:r>
-        <w:rPr>
-          <w:rFonts w:ascii="Segoe UI" w:eastAsia="Times New Roman" w:hAnsi="Segoe UI" w:cs="Segoe UI"/>
-          <w:sz w:val="21"/>
-          <w:szCs w:val="21"/>
-          <w:lang w:eastAsia="en-BM"/>
-        </w:rPr>
-        <w:t>5</w:t>
-      </w:r>
-    </w:p>
-    <w:p>
-      <w:pPr>
-        <w:spacing w:after="0" w:line="240" w:lineRule="auto"/>
-        <w:rPr>
-          <w:rFonts w:ascii="Segoe UI" w:eastAsia="Times New Roman" w:hAnsi="Segoe UI" w:cs="Segoe UI"/>
-          <w:sz w:val="21"/>
-          <w:szCs w:val="21"/>
-          <w:lang w:val="en-BM" w:eastAsia="en-BM"/>
-        </w:rPr>
-      </w:pPr>
-    </w:p>
-    <w:p>
-      <w:pPr>
-        <w:spacing w:after="0" w:line="240" w:lineRule="auto"/>
-        <w:ind w:left="720" w:firstLine="720"/>
-        <w:rPr>
-          <w:rFonts w:ascii="Segoe UI" w:eastAsia="Times New Roman" w:hAnsi="Segoe UI" w:cs="Segoe UI"/>
-          <w:sz w:val="21"/>
-          <w:szCs w:val="21"/>
-          <w:lang w:val="en-BM" w:eastAsia="en-BM"/>
-        </w:rPr>
-      </w:pPr>
-      <w:r>
-        <w:rPr>
-          <w:rFonts w:ascii="Segoe UI" w:eastAsia="Times New Roman" w:hAnsi="Segoe UI" w:cs="Segoe UI"/>
-          <w:sz w:val="21"/>
-          <w:szCs w:val="21"/>
-          <w:lang w:eastAsia="en-BM"/>
-        </w:rPr>
-        <w:t xml:space="preserve">User below selector in html: </w:t>
-      </w:r>
-      <w:r>
-        <w:rPr>
-          <w:rFonts w:ascii="Segoe UI" w:eastAsia="Times New Roman" w:hAnsi="Segoe UI" w:cs="Segoe UI"/>
-          <w:sz w:val="21"/>
-          <w:szCs w:val="21"/>
-          <w:lang w:val="en-BM" w:eastAsia="en-BM"/>
-        </w:rPr>
-        <w:t>&lt;</w:t>
-      </w:r>
-      <w:proofErr w:type="spellStart"/>
-      <w:r>
-        <w:rPr>
-          <w:rFonts w:ascii="Segoe UI" w:eastAsia="Times New Roman" w:hAnsi="Segoe UI" w:cs="Segoe UI"/>
-          <w:sz w:val="21"/>
-          <w:szCs w:val="21"/>
-          <w:lang w:val="en-BM" w:eastAsia="en-BM"/>
-        </w:rPr>
-        <w:t>orxe</w:t>
-      </w:r>
-      <w:proofErr w:type="spellEnd"/>
-      <w:r>
-        <w:rPr>
-          <w:rFonts w:ascii="Segoe UI" w:eastAsia="Times New Roman" w:hAnsi="Segoe UI" w:cs="Segoe UI"/>
-          <w:sz w:val="21"/>
-          <w:szCs w:val="21"/>
-          <w:lang w:val="en-BM" w:eastAsia="en-BM"/>
-        </w:rPr>
-        <w:t>-chips&gt;&lt;/</w:t>
-      </w:r>
-      <w:proofErr w:type="spellStart"/>
-      <w:r>
-        <w:rPr>
-          <w:rFonts w:ascii="Segoe UI" w:eastAsia="Times New Roman" w:hAnsi="Segoe UI" w:cs="Segoe UI"/>
-          <w:sz w:val="21"/>
-          <w:szCs w:val="21"/>
-          <w:lang w:val="en-BM" w:eastAsia="en-BM"/>
-        </w:rPr>
-        <w:t>orxe</w:t>
-      </w:r>
-      <w:proofErr w:type="spellEnd"/>
-      <w:r>
-        <w:rPr>
-          <w:rFonts w:ascii="Segoe UI" w:eastAsia="Times New Roman" w:hAnsi="Segoe UI" w:cs="Segoe UI"/>
-          <w:sz w:val="21"/>
-          <w:szCs w:val="21"/>
-          <w:lang w:val="en-BM" w:eastAsia="en-BM"/>
-        </w:rPr>
-        <w:t>-chips&gt;</w:t>
-      </w:r>
-    </w:p>
-    <w:p>
-      <w:pPr>
-        <w:spacing w:after="0" w:line="240" w:lineRule="auto"/>
-        <w:rPr>
-          <w:rFonts w:ascii="Segoe UI" w:eastAsia="Times New Roman" w:hAnsi="Segoe UI" w:cs="Segoe UI"/>
-          <w:sz w:val="21"/>
-          <w:szCs w:val="21"/>
-          <w:lang w:val="en-BM" w:eastAsia="en-BM"/>
-        </w:rPr>
-      </w:pPr>
-    </w:p>
-    <w:p/>
-    <w:p>
-      <w:pPr>
-        <w:pStyle w:val="Heading1"/>
-        <w:numPr>
-          <w:ilvl w:val="0"/>
-          <w:numId w:val="1"/>
-        </w:numPr>
-        <w:spacing w:before="240"/>
-        <w:jc w:val="both"/>
-        <w:rPr>
-          <w:rFonts w:asciiTheme="minorHAnsi" w:hAnsiTheme="minorHAnsi"/>
-          <w:color w:val="0070C0"/>
-        </w:rPr>
-      </w:pPr>
-      <w:r>
-        <w:rPr>
-          <w:rFonts w:asciiTheme="minorHAnsi" w:hAnsiTheme="minorHAnsi"/>
-          <w:color w:val="0070C0"/>
-        </w:rPr>
-        <w:t>Unit Testing</w:t>
-      </w:r>
-    </w:p>
-    <w:p/>
-    <w:p>
-      <w:pPr>
-        <w:pStyle w:val="SectionBody"/>
-        <w:rPr>
-          <w:rFonts w:asciiTheme="minorHAnsi" w:hAnsiTheme="minorHAnsi" w:cstheme="minorHAnsi"/>
-        </w:rPr>
-      </w:pPr>
-      <w:r>
-        <w:rPr>
-          <w:rFonts w:asciiTheme="minorHAnsi" w:hAnsiTheme="minorHAnsi" w:cstheme="minorHAnsi"/>
-        </w:rPr>
-        <w:t xml:space="preserve">All test cases of </w:t>
-      </w:r>
-      <w:proofErr w:type="spellStart"/>
-      <w:r>
-        <w:rPr>
-          <w:rFonts w:asciiTheme="minorHAnsi" w:hAnsiTheme="minorHAnsi" w:cstheme="minorHAnsi"/>
-        </w:rPr>
-        <w:t>orxe</w:t>
-      </w:r>
-      <w:proofErr w:type="spellEnd"/>
-      <w:r>
-        <w:rPr>
-          <w:rFonts w:asciiTheme="minorHAnsi" w:hAnsiTheme="minorHAnsi" w:cstheme="minorHAnsi"/>
-        </w:rPr>
-        <w:t>-</w:t>
-      </w:r>
-      <w:r>
-        <w:rPr>
-          <w:rFonts w:asciiTheme="minorHAnsi" w:hAnsiTheme="minorHAnsi" w:cstheme="minorHAnsi"/>
-        </w:rPr>
-        <w:t>chips</w:t>
-      </w:r>
-      <w:r>
-        <w:rPr>
-          <w:rFonts w:asciiTheme="minorHAnsi" w:hAnsiTheme="minorHAnsi" w:cstheme="minorHAnsi"/>
-        </w:rPr>
-        <w:t xml:space="preserve"> component are written in </w:t>
-      </w:r>
-      <w:proofErr w:type="spellStart"/>
-      <w:r>
-        <w:rPr>
-          <w:rFonts w:asciiTheme="minorHAnsi" w:hAnsiTheme="minorHAnsi" w:cstheme="minorHAnsi"/>
-        </w:rPr>
-        <w:t>c</w:t>
-      </w:r>
-      <w:r>
-        <w:rPr>
-          <w:rFonts w:asciiTheme="minorHAnsi" w:hAnsiTheme="minorHAnsi" w:cstheme="minorHAnsi"/>
-        </w:rPr>
-        <w:t>hips</w:t>
-      </w:r>
-      <w:r>
-        <w:rPr>
-          <w:rFonts w:asciiTheme="minorHAnsi" w:hAnsiTheme="minorHAnsi" w:cstheme="minorHAnsi"/>
-        </w:rPr>
-        <w:t>.axe.ts</w:t>
-      </w:r>
-      <w:proofErr w:type="spellEnd"/>
-      <w:r>
-        <w:rPr>
-          <w:rFonts w:asciiTheme="minorHAnsi" w:hAnsiTheme="minorHAnsi" w:cstheme="minorHAnsi"/>
-        </w:rPr>
-        <w:t xml:space="preserve"> and </w:t>
-      </w:r>
-      <w:proofErr w:type="spellStart"/>
-      <w:proofErr w:type="gramStart"/>
-      <w:r>
-        <w:rPr>
-          <w:rFonts w:asciiTheme="minorHAnsi" w:hAnsiTheme="minorHAnsi" w:cstheme="minorHAnsi"/>
-        </w:rPr>
-        <w:t>chips</w:t>
-      </w:r>
-      <w:r>
-        <w:rPr>
-          <w:rFonts w:asciiTheme="minorHAnsi" w:hAnsiTheme="minorHAnsi" w:cstheme="minorHAnsi"/>
-        </w:rPr>
-        <w:t>.spec</w:t>
-      </w:r>
-      <w:proofErr w:type="gramEnd"/>
-      <w:r>
-        <w:rPr>
-          <w:rFonts w:asciiTheme="minorHAnsi" w:hAnsiTheme="minorHAnsi" w:cstheme="minorHAnsi"/>
-        </w:rPr>
-        <w:t>.ts</w:t>
-      </w:r>
-      <w:proofErr w:type="spellEnd"/>
-      <w:r>
-        <w:rPr>
-          <w:rFonts w:asciiTheme="minorHAnsi" w:hAnsiTheme="minorHAnsi" w:cstheme="minorHAnsi"/>
-        </w:rPr>
-        <w:t xml:space="preserve"> file. Test cases are available below.</w:t>
-      </w:r>
-    </w:p>
-    <w:p>
-      <w:pPr>
-        <w:pStyle w:val="SectionBody"/>
-        <w:rPr>
-          <w:rFonts w:asciiTheme="minorHAnsi" w:hAnsiTheme="minorHAnsi" w:cstheme="minorHAnsi"/>
-        </w:rPr>
-      </w:pPr>
-    </w:p>
-    <w:p>
-      <w:pPr>
-        <w:pStyle w:val="ListParagraph"/>
-        <w:numPr>
-          <w:ilvl w:val="0"/>
-          <w:numId w:val="14"/>
-        </w:numPr>
-        <w:rPr>
-          <w:rFonts w:cstheme="minorHAnsi"/>
-          <w:sz w:val="24"/>
-          <w:szCs w:val="24"/>
-        </w:rPr>
-      </w:pPr>
-      <w:r>
-        <w:rPr>
-          <w:rFonts w:cstheme="minorHAnsi"/>
-          <w:sz w:val="24"/>
-          <w:szCs w:val="24"/>
-        </w:rPr>
-        <w:t>Should check default attribute</w:t>
-      </w:r>
-    </w:p>
-    <w:p>
-      <w:pPr>
-        <w:pStyle w:val="ListParagraph"/>
-        <w:numPr>
-          <w:ilvl w:val="0"/>
-          <w:numId w:val="14"/>
-        </w:numPr>
-        <w:rPr>
-          <w:rFonts w:cstheme="minorHAnsi"/>
-          <w:sz w:val="24"/>
-          <w:szCs w:val="24"/>
-        </w:rPr>
-      </w:pPr>
-      <w:r>
-        <w:rPr>
-          <w:rFonts w:cstheme="minorHAnsi"/>
-          <w:sz w:val="24"/>
-          <w:szCs w:val="24"/>
-        </w:rPr>
-        <w:t>Should function render is call</w:t>
-      </w:r>
-    </w:p>
-    <w:p>
-      <w:pPr>
-        <w:pStyle w:val="ListParagraph"/>
-        <w:numPr>
-          <w:ilvl w:val="0"/>
-          <w:numId w:val="14"/>
-        </w:numPr>
-        <w:rPr>
-          <w:rFonts w:cstheme="minorHAnsi"/>
-          <w:sz w:val="24"/>
-          <w:szCs w:val="24"/>
-        </w:rPr>
-      </w:pPr>
-      <w:r>
-        <w:rPr>
-          <w:rFonts w:cstheme="minorHAnsi"/>
-          <w:sz w:val="24"/>
-          <w:szCs w:val="24"/>
-        </w:rPr>
-        <w:t xml:space="preserve">Should function </w:t>
-      </w:r>
-      <w:proofErr w:type="spellStart"/>
-      <w:r>
-        <w:rPr>
-          <w:rFonts w:cstheme="minorHAnsi"/>
-          <w:sz w:val="24"/>
-          <w:szCs w:val="24"/>
-        </w:rPr>
-        <w:t>addDynamicClass</w:t>
-      </w:r>
-      <w:proofErr w:type="spellEnd"/>
-      <w:r>
-        <w:rPr>
-          <w:rFonts w:cstheme="minorHAnsi"/>
-          <w:sz w:val="24"/>
-          <w:szCs w:val="24"/>
-        </w:rPr>
-        <w:t xml:space="preserve"> is call</w:t>
-      </w:r>
-    </w:p>
-    <w:p>
-      <w:pPr>
-        <w:pStyle w:val="ListParagraph"/>
-        <w:ind w:left="1800"/>
-        <w:rPr>
-          <w:sz w:val="24"/>
-          <w:szCs w:val="24"/>
-        </w:rPr>
-      </w:pPr>
-    </w:p>
-    <w:p>
-      <w:pPr>
-        <w:rPr>
-          <w:sz w:val="24"/>
-          <w:szCs w:val="24"/>
-        </w:rPr>
-      </w:pPr>
-      <w:r>
-        <w:rPr>
-          <w:sz w:val="24"/>
-          <w:szCs w:val="24"/>
-        </w:rPr>
-        <w:t xml:space="preserve">       </w:t>
-      </w:r>
-      <w:r>
-        <w:rPr>
-          <w:sz w:val="24"/>
-          <w:szCs w:val="24"/>
-        </w:rPr>
-        <w:t>The unit test cases coverage report is available below.</w:t>
-      </w:r>
-    </w:p>
-    <w:p>
-      <w:pPr>
-        <w:rPr>
-          <w:sz w:val="24"/>
-          <w:szCs w:val="24"/>
-        </w:rPr>
-      </w:pPr>
-    </w:p>
-    <w:p>
-      <w:pPr>
-        <w:rPr>
           <w:sz w:val="24"/>
           <w:szCs w:val="24"/>
         </w:rPr>
@@ -2522,10 +1423,10 @@
           <w:szCs w:val="24"/>
         </w:rPr>
         <w:drawing>
-          <wp:inline distT="0" distB="0" distL="0" distR="0" wp14:anchorId="01D40D2B" wp14:editId="0185AFFA">
-            <wp:extent cx="5943600" cy="1171575"/>
-            <wp:effectExtent l="0" t="0" r="0" b="9525"/>
-            <wp:docPr id="34" name="Picture 34" descr="A screenshot of a video game&#10;&#10;Description automatically generated"/>
+          <wp:inline distT="0" distB="0" distL="0" distR="0" wp14:anchorId="14CD6ED9" wp14:editId="582EC481">
+            <wp:extent cx="1000125" cy="370125"/>
+            <wp:effectExtent l="0" t="0" r="0" b="0"/>
+            <wp:docPr id="2" name="Picture 2" descr="A picture containing text&#10;&#10;Description automatically generated"/>
             <wp:cNvGraphicFramePr>
               <a:graphicFrameLocks xmlns:a="http://schemas.openxmlformats.org/drawingml/2006/main" noChangeAspect="1"/>
             </wp:cNvGraphicFramePr>
@@ -2533,7 +1434,65 @@
               <a:graphicData uri="http://schemas.openxmlformats.org/drawingml/2006/picture">
                 <pic:pic xmlns:pic="http://schemas.openxmlformats.org/drawingml/2006/picture">
                   <pic:nvPicPr>
-                    <pic:cNvPr id="34" name="Screenshot (47).png"/>
+                    <pic:cNvPr id="2" name="Screenshot (75).png"/>
+                    <pic:cNvPicPr/>
+                  </pic:nvPicPr>
+                  <pic:blipFill>
+                    <a:blip r:embed="rId11" cstate="print">
+                      <a:extLst>
+                        <a:ext uri="{28A0092B-C50C-407E-A947-70E740481C1C}">
+                          <a14:useLocalDpi xmlns:a14="http://schemas.microsoft.com/office/drawing/2010/main" val="0"/>
+                        </a:ext>
+                      </a:extLst>
+                    </a:blip>
+                    <a:stretch>
+                      <a:fillRect/>
+                    </a:stretch>
+                  </pic:blipFill>
+                  <pic:spPr>
+                    <a:xfrm>
+                      <a:off x="0" y="0"/>
+                      <a:ext cx="1055277" cy="390536"/>
+                    </a:xfrm>
+                    <a:prstGeom prst="rect">
+                      <a:avLst/>
+                    </a:prstGeom>
+                  </pic:spPr>
+                </pic:pic>
+              </a:graphicData>
+            </a:graphic>
+          </wp:inline>
+        </w:drawing>
+      </w:r>
+    </w:p>
+    <w:p>
+      <w:pPr>
+        <w:pStyle w:val="ListParagraph"/>
+        <w:ind w:left="1440"/>
+        <w:rPr>
+          <w:sz w:val="24"/>
+          <w:szCs w:val="24"/>
+        </w:rPr>
+      </w:pPr>
+      <w:r>
+        <w:rPr>
+          <w:noProof/>
+          <w:sz w:val="24"/>
+          <w:szCs w:val="24"/>
+        </w:rPr>
+        <w:drawing>
+          <wp:inline distT="0" distB="0" distL="0" distR="0" wp14:anchorId="6F8782D6" wp14:editId="3CB34846">
+            <wp:extent cx="4352925" cy="368890"/>
+            <wp:effectExtent l="0" t="0" r="0" b="0"/>
+            <wp:docPr id="5" name="Picture 5"/>
+            <wp:cNvGraphicFramePr>
+              <a:graphicFrameLocks xmlns:a="http://schemas.openxmlformats.org/drawingml/2006/main" noChangeAspect="1"/>
+            </wp:cNvGraphicFramePr>
+            <a:graphic xmlns:a="http://schemas.openxmlformats.org/drawingml/2006/main">
+              <a:graphicData uri="http://schemas.openxmlformats.org/drawingml/2006/picture">
+                <pic:pic xmlns:pic="http://schemas.openxmlformats.org/drawingml/2006/picture">
+                  <pic:nvPicPr>
+                    <pic:cNvPr id="5" name="Screenshot (77).png"/>
                     <pic:cNvPicPr/>
                   </pic:nvPicPr>
                   <pic:blipFill>
@@ -2551,7 +1510,7 @@
                   <pic:spPr>
                     <a:xfrm>
                       <a:off x="0" y="0"/>
-                      <a:ext cx="5943600" cy="1171575"/>
+                      <a:ext cx="4906939" cy="415840"/>
                     </a:xfrm>
                     <a:prstGeom prst="rect">
                       <a:avLst/>
@@ -2566,6 +1525,958 @@
     </w:p>
     <w:p>
       <w:pPr>
+        <w:pStyle w:val="Heading1"/>
+        <w:numPr>
+          <w:ilvl w:val="1"/>
+          <w:numId w:val="1"/>
+        </w:numPr>
+        <w:spacing w:before="240"/>
+        <w:jc w:val="both"/>
+        <w:rPr>
+          <w:rFonts w:asciiTheme="minorHAnsi" w:hAnsiTheme="minorHAnsi"/>
+          <w:color w:val="0070C0"/>
+        </w:rPr>
+      </w:pPr>
+      <w:r>
+        <w:rPr>
+          <w:rFonts w:asciiTheme="minorHAnsi" w:hAnsiTheme="minorHAnsi"/>
+          <w:color w:val="0070C0"/>
+        </w:rPr>
+        <w:t>Risks</w:t>
+      </w:r>
+    </w:p>
+    <w:p>
+      <w:pPr>
+        <w:ind w:left="75" w:firstLine="720"/>
+        <w:rPr>
+          <w:sz w:val="24"/>
+          <w:szCs w:val="24"/>
+        </w:rPr>
+      </w:pPr>
+      <w:r>
+        <w:rPr>
+          <w:sz w:val="24"/>
+          <w:szCs w:val="24"/>
+        </w:rPr>
+        <w:t>No risks</w:t>
+      </w:r>
+    </w:p>
+    <w:p>
+      <w:pPr>
+        <w:ind w:left="75" w:firstLine="720"/>
+        <w:rPr>
+          <w:sz w:val="24"/>
+          <w:szCs w:val="24"/>
+        </w:rPr>
+      </w:pPr>
+    </w:p>
+    <w:p>
+      <w:pPr>
+        <w:pStyle w:val="Heading1"/>
+        <w:numPr>
+          <w:ilvl w:val="1"/>
+          <w:numId w:val="1"/>
+        </w:numPr>
+        <w:spacing w:before="240"/>
+        <w:jc w:val="both"/>
+        <w:rPr>
+          <w:rFonts w:asciiTheme="minorHAnsi" w:hAnsiTheme="minorHAnsi"/>
+          <w:color w:val="0070C0"/>
+        </w:rPr>
+      </w:pPr>
+      <w:r>
+        <w:rPr>
+          <w:rFonts w:asciiTheme="minorHAnsi" w:hAnsiTheme="minorHAnsi"/>
+          <w:color w:val="0070C0"/>
+        </w:rPr>
+        <w:t xml:space="preserve">Out </w:t>
+      </w:r>
+      <w:r>
+        <w:rPr>
+          <w:rFonts w:asciiTheme="minorHAnsi" w:hAnsiTheme="minorHAnsi"/>
+          <w:color w:val="0070C0"/>
+        </w:rPr>
+        <w:t>o</w:t>
+      </w:r>
+      <w:r>
+        <w:rPr>
+          <w:rFonts w:asciiTheme="minorHAnsi" w:hAnsiTheme="minorHAnsi"/>
+          <w:color w:val="0070C0"/>
+        </w:rPr>
+        <w:t>f Scope</w:t>
+      </w:r>
+    </w:p>
+    <w:p>
+      <w:pPr>
+        <w:ind w:firstLine="720"/>
+        <w:rPr>
+          <w:sz w:val="24"/>
+          <w:szCs w:val="24"/>
+        </w:rPr>
+      </w:pPr>
+      <w:r>
+        <w:rPr>
+          <w:sz w:val="24"/>
+          <w:szCs w:val="24"/>
+        </w:rPr>
+        <w:t xml:space="preserve">  </w:t>
+      </w:r>
+      <w:r>
+        <w:rPr>
+          <w:sz w:val="24"/>
+          <w:szCs w:val="24"/>
+        </w:rPr>
+        <w:t>Defined certain styles for alignment and positioning for creating the base component.</w:t>
+      </w:r>
+    </w:p>
+    <w:p>
+      <w:pPr>
+        <w:pStyle w:val="Heading1"/>
+        <w:numPr>
+          <w:ilvl w:val="0"/>
+          <w:numId w:val="1"/>
+        </w:numPr>
+        <w:spacing w:before="240"/>
+        <w:jc w:val="both"/>
+        <w:rPr>
+          <w:rFonts w:asciiTheme="minorHAnsi" w:hAnsiTheme="minorHAnsi"/>
+          <w:color w:val="0070C0"/>
+        </w:rPr>
+      </w:pPr>
+      <w:r>
+        <w:rPr>
+          <w:rFonts w:asciiTheme="minorHAnsi" w:hAnsiTheme="minorHAnsi"/>
+          <w:color w:val="0070C0"/>
+        </w:rPr>
+        <w:lastRenderedPageBreak/>
+        <w:t>Technical Specifications</w:t>
+      </w:r>
+    </w:p>
+    <w:p/>
+    <w:p>
+      <w:pPr>
+        <w:ind w:left="360"/>
+        <w:rPr>
+          <w:sz w:val="24"/>
+          <w:szCs w:val="24"/>
+        </w:rPr>
+      </w:pPr>
+      <w:r>
+        <w:rPr>
+          <w:sz w:val="24"/>
+          <w:szCs w:val="24"/>
+        </w:rPr>
+        <w:t>If you plan to publish your package, the most important things in your package.json are the name and version fields as they will be required. The name and version together form an identifier that is assumed to be completely unique. Changes to the package should come along with changes to the version. If you don’t plan to publish your package, the name and version fields are optional.</w:t>
+      </w:r>
+    </w:p>
+    <w:p>
+      <w:pPr>
+        <w:shd w:val="clear" w:color="auto" w:fill="FFFFFF"/>
+        <w:spacing w:before="100" w:beforeAutospacing="1" w:after="100" w:afterAutospacing="1" w:line="240" w:lineRule="auto"/>
+        <w:ind w:left="360"/>
+        <w:rPr>
+          <w:rFonts w:eastAsia="Times New Roman" w:cstheme="minorHAnsi"/>
+          <w:sz w:val="24"/>
+          <w:szCs w:val="24"/>
+          <w:lang w:val="en-BM" w:eastAsia="en-BM"/>
+        </w:rPr>
+      </w:pPr>
+      <w:r>
+        <w:rPr>
+          <w:rFonts w:eastAsia="Times New Roman" w:cstheme="minorHAnsi"/>
+          <w:sz w:val="24"/>
+          <w:szCs w:val="24"/>
+          <w:lang w:val="en-BM" w:eastAsia="en-BM"/>
+        </w:rPr>
+        <w:t>Some rules:</w:t>
+      </w:r>
+    </w:p>
+    <w:p>
+      <w:pPr>
+        <w:numPr>
+          <w:ilvl w:val="0"/>
+          <w:numId w:val="9"/>
+        </w:numPr>
+        <w:shd w:val="clear" w:color="auto" w:fill="FFFFFF"/>
+        <w:tabs>
+          <w:tab w:val="clear" w:pos="720"/>
+          <w:tab w:val="num" w:pos="1080"/>
+        </w:tabs>
+        <w:spacing w:before="100" w:beforeAutospacing="1" w:after="100" w:afterAutospacing="1" w:line="240" w:lineRule="auto"/>
+        <w:ind w:left="1080"/>
+        <w:rPr>
+          <w:rFonts w:eastAsia="Times New Roman" w:cstheme="minorHAnsi"/>
+          <w:sz w:val="24"/>
+          <w:szCs w:val="24"/>
+          <w:lang w:val="en-BM" w:eastAsia="en-BM"/>
+        </w:rPr>
+      </w:pPr>
+      <w:r>
+        <w:rPr>
+          <w:rFonts w:eastAsia="Times New Roman" w:cstheme="minorHAnsi"/>
+          <w:sz w:val="24"/>
+          <w:szCs w:val="24"/>
+          <w:lang w:val="en-BM" w:eastAsia="en-BM"/>
+        </w:rPr>
+        <w:t>The name must be less than or equal to 214 characters. This includes the scope for scoped packages.</w:t>
+      </w:r>
+    </w:p>
+    <w:p>
+      <w:pPr>
+        <w:numPr>
+          <w:ilvl w:val="0"/>
+          <w:numId w:val="9"/>
+        </w:numPr>
+        <w:shd w:val="clear" w:color="auto" w:fill="FFFFFF"/>
+        <w:tabs>
+          <w:tab w:val="clear" w:pos="720"/>
+          <w:tab w:val="num" w:pos="1080"/>
+        </w:tabs>
+        <w:spacing w:before="100" w:beforeAutospacing="1" w:after="100" w:afterAutospacing="1" w:line="240" w:lineRule="auto"/>
+        <w:ind w:left="1080"/>
+        <w:rPr>
+          <w:rFonts w:eastAsia="Times New Roman" w:cstheme="minorHAnsi"/>
+          <w:sz w:val="24"/>
+          <w:szCs w:val="24"/>
+          <w:lang w:val="en-BM" w:eastAsia="en-BM"/>
+        </w:rPr>
+      </w:pPr>
+      <w:r>
+        <w:rPr>
+          <w:rFonts w:eastAsia="Times New Roman" w:cstheme="minorHAnsi"/>
+          <w:sz w:val="24"/>
+          <w:szCs w:val="24"/>
+          <w:lang w:val="en-BM" w:eastAsia="en-BM"/>
+        </w:rPr>
+        <w:t>The name can’t start with a dot or an underscore.</w:t>
+      </w:r>
+    </w:p>
+    <w:p>
+      <w:pPr>
+        <w:numPr>
+          <w:ilvl w:val="0"/>
+          <w:numId w:val="9"/>
+        </w:numPr>
+        <w:shd w:val="clear" w:color="auto" w:fill="FFFFFF"/>
+        <w:tabs>
+          <w:tab w:val="clear" w:pos="720"/>
+          <w:tab w:val="num" w:pos="1080"/>
+        </w:tabs>
+        <w:spacing w:before="100" w:beforeAutospacing="1" w:after="100" w:afterAutospacing="1" w:line="240" w:lineRule="auto"/>
+        <w:ind w:left="1080"/>
+        <w:rPr>
+          <w:rFonts w:eastAsia="Times New Roman" w:cstheme="minorHAnsi"/>
+          <w:sz w:val="24"/>
+          <w:szCs w:val="24"/>
+          <w:lang w:val="en-BM" w:eastAsia="en-BM"/>
+        </w:rPr>
+      </w:pPr>
+      <w:r>
+        <w:rPr>
+          <w:rFonts w:eastAsia="Times New Roman" w:cstheme="minorHAnsi"/>
+          <w:sz w:val="24"/>
+          <w:szCs w:val="24"/>
+          <w:lang w:val="en-BM" w:eastAsia="en-BM"/>
+        </w:rPr>
+        <w:t>New packages must not have uppercase letters in the name.</w:t>
+      </w:r>
+    </w:p>
+    <w:p>
+      <w:pPr>
+        <w:numPr>
+          <w:ilvl w:val="0"/>
+          <w:numId w:val="9"/>
+        </w:numPr>
+        <w:shd w:val="clear" w:color="auto" w:fill="FFFFFF"/>
+        <w:tabs>
+          <w:tab w:val="clear" w:pos="720"/>
+          <w:tab w:val="num" w:pos="1080"/>
+        </w:tabs>
+        <w:spacing w:before="100" w:beforeAutospacing="1" w:after="100" w:afterAutospacing="1" w:line="240" w:lineRule="auto"/>
+        <w:ind w:left="1080"/>
+        <w:rPr>
+          <w:rFonts w:eastAsia="Times New Roman" w:cstheme="minorHAnsi"/>
+          <w:sz w:val="24"/>
+          <w:szCs w:val="24"/>
+          <w:lang w:val="en-BM" w:eastAsia="en-BM"/>
+        </w:rPr>
+      </w:pPr>
+      <w:r>
+        <w:rPr>
+          <w:rFonts w:eastAsia="Times New Roman" w:cstheme="minorHAnsi"/>
+          <w:sz w:val="24"/>
+          <w:szCs w:val="24"/>
+          <w:lang w:val="en-BM" w:eastAsia="en-BM"/>
+        </w:rPr>
+        <w:t>The name ends up being part of a URL, an argument on the command line, and a folder name. Therefore, the name can’t contain any non-URL-safe characters.</w:t>
+      </w:r>
+    </w:p>
+    <w:p>
+      <w:pPr>
+        <w:shd w:val="clear" w:color="auto" w:fill="FFFFFF"/>
+        <w:spacing w:before="100" w:beforeAutospacing="1" w:after="100" w:afterAutospacing="1" w:line="240" w:lineRule="auto"/>
+        <w:ind w:left="1080"/>
+        <w:rPr>
+          <w:rFonts w:eastAsia="Times New Roman" w:cstheme="minorHAnsi"/>
+          <w:sz w:val="24"/>
+          <w:szCs w:val="24"/>
+          <w:lang w:val="en-BM" w:eastAsia="en-BM"/>
+        </w:rPr>
+      </w:pPr>
+    </w:p>
+    <w:p>
+      <w:pPr>
+        <w:pStyle w:val="Heading1"/>
+        <w:numPr>
+          <w:ilvl w:val="1"/>
+          <w:numId w:val="1"/>
+        </w:numPr>
+        <w:spacing w:before="240"/>
+        <w:jc w:val="both"/>
+        <w:rPr>
+          <w:rFonts w:asciiTheme="minorHAnsi" w:hAnsiTheme="minorHAnsi"/>
+          <w:color w:val="0070C0"/>
+        </w:rPr>
+      </w:pPr>
+      <w:r>
+        <w:rPr>
+          <w:rFonts w:asciiTheme="minorHAnsi" w:hAnsiTheme="minorHAnsi"/>
+          <w:color w:val="0070C0"/>
+        </w:rPr>
+        <w:t>NPM Details</w:t>
+      </w:r>
+    </w:p>
+    <w:p/>
+    <w:p>
+      <w:pPr>
+        <w:ind w:left="720"/>
+        <w:rPr>
+          <w:rFonts w:cstheme="minorHAnsi"/>
+          <w:sz w:val="24"/>
+          <w:szCs w:val="24"/>
+        </w:rPr>
+      </w:pPr>
+      <w:r>
+        <w:rPr>
+          <w:rFonts w:cstheme="minorHAnsi"/>
+          <w:sz w:val="24"/>
+          <w:szCs w:val="24"/>
+        </w:rPr>
+        <w:t xml:space="preserve"> </w:t>
+      </w:r>
+      <w:r>
+        <w:rPr>
+          <w:rFonts w:cstheme="minorHAnsi"/>
+          <w:sz w:val="24"/>
+          <w:szCs w:val="24"/>
+        </w:rPr>
+        <w:t>Following packages are installed for project:</w:t>
+      </w:r>
+    </w:p>
+    <w:p>
+      <w:pPr>
+        <w:ind w:left="720"/>
+        <w:rPr>
+          <w:rFonts w:cstheme="minorHAnsi"/>
+          <w:sz w:val="24"/>
+          <w:szCs w:val="24"/>
+        </w:rPr>
+      </w:pPr>
+      <w:r>
+        <w:rPr>
+          <w:rFonts w:cstheme="minorHAnsi"/>
+          <w:sz w:val="24"/>
+          <w:szCs w:val="24"/>
+        </w:rPr>
+        <w:t xml:space="preserve"> </w:t>
+      </w:r>
+      <w:r>
+        <w:rPr>
+          <w:rFonts w:cstheme="minorHAnsi"/>
+          <w:sz w:val="24"/>
+          <w:szCs w:val="24"/>
+        </w:rPr>
+        <w:t>“lit-element” – “^2.2.1”</w:t>
+      </w:r>
+    </w:p>
+    <w:p>
+      <w:pPr>
+        <w:ind w:left="720"/>
+        <w:rPr>
+          <w:rFonts w:cstheme="minorHAnsi"/>
+          <w:sz w:val="24"/>
+          <w:szCs w:val="24"/>
+        </w:rPr>
+      </w:pPr>
+      <w:r>
+        <w:rPr>
+          <w:rFonts w:cstheme="minorHAnsi"/>
+          <w:sz w:val="24"/>
+          <w:szCs w:val="24"/>
+        </w:rPr>
+        <w:t xml:space="preserve"> </w:t>
+      </w:r>
+      <w:r>
+        <w:rPr>
+          <w:rFonts w:cstheme="minorHAnsi"/>
+          <w:sz w:val="24"/>
+          <w:szCs w:val="24"/>
+        </w:rPr>
+        <w:t>“lit-html” – “^1.1.2”</w:t>
+      </w:r>
+    </w:p>
+    <w:p>
+      <w:pPr>
+        <w:ind w:left="720"/>
+        <w:rPr>
+          <w:rFonts w:cstheme="minorHAnsi"/>
+          <w:sz w:val="24"/>
+          <w:szCs w:val="24"/>
+        </w:rPr>
+      </w:pPr>
+      <w:r>
+        <w:rPr>
+          <w:rFonts w:cstheme="minorHAnsi"/>
+          <w:sz w:val="24"/>
+          <w:szCs w:val="24"/>
+        </w:rPr>
+        <w:tab/>
+        <w:t>Following command creating and running the component:</w:t>
+      </w:r>
+    </w:p>
+    <w:p>
+      <w:pPr>
+        <w:pStyle w:val="ListParagraph"/>
+        <w:numPr>
+          <w:ilvl w:val="0"/>
+          <w:numId w:val="11"/>
+        </w:numPr>
+        <w:spacing w:line="256" w:lineRule="auto"/>
+        <w:ind w:left="1440"/>
+        <w:rPr>
+          <w:rFonts w:cstheme="minorHAnsi"/>
+          <w:sz w:val="24"/>
+          <w:szCs w:val="24"/>
+        </w:rPr>
+      </w:pPr>
+      <w:r>
+        <w:rPr>
+          <w:rFonts w:cstheme="minorHAnsi"/>
+          <w:sz w:val="24"/>
+          <w:szCs w:val="24"/>
+        </w:rPr>
+        <w:t>Installing orxe/cli - npm install -g @orxe3/cli</w:t>
+      </w:r>
+    </w:p>
+    <w:p>
+      <w:pPr>
+        <w:pStyle w:val="ListParagraph"/>
+        <w:numPr>
+          <w:ilvl w:val="0"/>
+          <w:numId w:val="11"/>
+        </w:numPr>
+        <w:spacing w:line="256" w:lineRule="auto"/>
+        <w:ind w:left="1440"/>
+        <w:rPr>
+          <w:rFonts w:cstheme="minorHAnsi"/>
+          <w:sz w:val="24"/>
+          <w:szCs w:val="24"/>
+        </w:rPr>
+      </w:pPr>
+      <w:r>
+        <w:rPr>
+          <w:rFonts w:cstheme="minorHAnsi"/>
+          <w:sz w:val="24"/>
+          <w:szCs w:val="24"/>
+        </w:rPr>
+        <w:t xml:space="preserve">Create a new component workspace - </w:t>
+      </w:r>
+      <w:r>
+        <w:rPr>
+          <w:rFonts w:cstheme="minorHAnsi"/>
+          <w:sz w:val="24"/>
+          <w:szCs w:val="24"/>
+        </w:rPr>
+        <w:t>orxe new component-workspace my-first-project</w:t>
+      </w:r>
+    </w:p>
+    <w:p>
+      <w:pPr>
+        <w:pStyle w:val="ListParagraph"/>
+        <w:numPr>
+          <w:ilvl w:val="0"/>
+          <w:numId w:val="11"/>
+        </w:numPr>
+        <w:spacing w:line="256" w:lineRule="auto"/>
+        <w:ind w:left="1440"/>
+        <w:rPr>
+          <w:rFonts w:cstheme="minorHAnsi"/>
+          <w:sz w:val="24"/>
+          <w:szCs w:val="24"/>
+        </w:rPr>
+      </w:pPr>
+      <w:r>
+        <w:rPr>
+          <w:rFonts w:cstheme="minorHAnsi"/>
+          <w:sz w:val="24"/>
+          <w:szCs w:val="24"/>
+        </w:rPr>
+        <w:t xml:space="preserve">Create a component – </w:t>
+      </w:r>
+      <w:r>
+        <w:rPr>
+          <w:rFonts w:cstheme="minorHAnsi"/>
+          <w:sz w:val="24"/>
+          <w:szCs w:val="24"/>
+        </w:rPr>
+        <w:t xml:space="preserve">orxe generate </w:t>
+      </w:r>
+      <w:r>
+        <w:rPr>
+          <w:rFonts w:cstheme="minorHAnsi"/>
+          <w:sz w:val="24"/>
+          <w:szCs w:val="24"/>
+        </w:rPr>
+        <w:t xml:space="preserve">c </w:t>
+      </w:r>
+      <w:r>
+        <w:rPr>
+          <w:rFonts w:cstheme="minorHAnsi"/>
+          <w:sz w:val="24"/>
+          <w:szCs w:val="24"/>
+        </w:rPr>
+        <w:t>c</w:t>
+      </w:r>
+      <w:r>
+        <w:rPr>
+          <w:rFonts w:cstheme="minorHAnsi"/>
+          <w:sz w:val="24"/>
+          <w:szCs w:val="24"/>
+        </w:rPr>
+        <w:t>hips</w:t>
+      </w:r>
+    </w:p>
+    <w:p>
+      <w:pPr>
+        <w:pStyle w:val="ListParagraph"/>
+        <w:numPr>
+          <w:ilvl w:val="0"/>
+          <w:numId w:val="11"/>
+        </w:numPr>
+        <w:spacing w:line="256" w:lineRule="auto"/>
+        <w:ind w:left="1440"/>
+        <w:rPr>
+          <w:rFonts w:cstheme="minorHAnsi"/>
+          <w:sz w:val="24"/>
+          <w:szCs w:val="24"/>
+        </w:rPr>
+      </w:pPr>
+      <w:r>
+        <w:rPr>
+          <w:rFonts w:cstheme="minorHAnsi"/>
+          <w:sz w:val="24"/>
+          <w:szCs w:val="24"/>
+        </w:rPr>
+        <w:t>Serving the component – orxe serve</w:t>
+      </w:r>
+    </w:p>
+    <w:p/>
+    <w:p/>
+    <w:p/>
+    <w:p/>
+    <w:p/>
+    <w:p>
+      <w:pPr>
+        <w:pStyle w:val="Heading1"/>
+        <w:numPr>
+          <w:ilvl w:val="1"/>
+          <w:numId w:val="1"/>
+        </w:numPr>
+        <w:spacing w:before="240"/>
+        <w:jc w:val="both"/>
+        <w:rPr>
+          <w:rFonts w:asciiTheme="minorHAnsi" w:hAnsiTheme="minorHAnsi"/>
+          <w:color w:val="0070C0"/>
+        </w:rPr>
+      </w:pPr>
+      <w:r>
+        <w:rPr>
+          <w:rFonts w:asciiTheme="minorHAnsi" w:hAnsiTheme="minorHAnsi"/>
+          <w:color w:val="0070C0"/>
+        </w:rPr>
+        <w:lastRenderedPageBreak/>
+        <w:t>NPM Repository</w:t>
+      </w:r>
+    </w:p>
+    <w:p/>
+    <w:p>
+      <w:pPr>
+        <w:ind w:firstLine="720"/>
+      </w:pPr>
+      <w:hyperlink r:id="rId13" w:history="1">
+        <w:r>
+          <w:rPr>
+            <w:rStyle w:val="Hyperlink"/>
+          </w:rPr>
+          <w:t>https://packages.common.cnxloyalty.com/service/rest/repository/browse/npm-stage-</w:t>
+        </w:r>
+      </w:hyperlink>
+      <w:r>
+        <w:tab/>
+      </w:r>
+      <w:r>
+        <w:t>hosted/%40my-first-project/chips/</w:t>
+      </w:r>
+    </w:p>
+    <w:p>
+      <w:pPr>
+        <w:ind w:left="720"/>
+      </w:pPr>
+      <w:hyperlink r:id="rId14" w:history="1">
+        <w:r>
+          <w:rPr>
+            <w:rStyle w:val="Hyperlink"/>
+          </w:rPr>
+          <w:t>https://packages.common.cnxloyalty.com/service/rest/repository/browse/npm-stage-</w:t>
+        </w:r>
+      </w:hyperlink>
+      <w:r>
+        <w:t>hosted/%40my-first-project/chip-group/</w:t>
+      </w:r>
+    </w:p>
+    <w:p>
+      <w:pPr>
+        <w:ind w:firstLine="720"/>
+      </w:pPr>
+    </w:p>
+    <w:p>
+      <w:pPr>
+        <w:spacing w:after="0" w:line="240" w:lineRule="auto"/>
+      </w:pPr>
+      <w:r>
+        <w:tab/>
+      </w:r>
+      <w:r>
+        <w:tab/>
+      </w:r>
+      <w:r>
+        <w:t>install npm packages: npm install @my-first-project/chips@0.0.7</w:t>
+      </w:r>
+    </w:p>
+    <w:p>
+      <w:pPr>
+        <w:spacing w:after="0" w:line="240" w:lineRule="auto"/>
+        <w:ind w:left="720" w:firstLine="720"/>
+      </w:pPr>
+      <w:r>
+        <w:t>User below selector in html: &lt;orxe-chips&gt;&lt;/orxe-chips&gt;</w:t>
+      </w:r>
+    </w:p>
+    <w:p>
+      <w:pPr>
+        <w:spacing w:after="0" w:line="240" w:lineRule="auto"/>
+        <w:ind w:left="720" w:firstLine="720"/>
+        <w:rPr>
+          <w:rFonts w:ascii="Segoe UI" w:eastAsia="Times New Roman" w:hAnsi="Segoe UI" w:cs="Segoe UI"/>
+          <w:sz w:val="21"/>
+          <w:szCs w:val="21"/>
+          <w:lang w:val="en-BM" w:eastAsia="en-BM"/>
+        </w:rPr>
+      </w:pPr>
+    </w:p>
+    <w:p>
+      <w:pPr>
+        <w:spacing w:after="0" w:line="240" w:lineRule="auto"/>
+        <w:ind w:left="720" w:firstLine="720"/>
+      </w:pPr>
+      <w:r>
+        <w:t xml:space="preserve">install npm packages: </w:t>
+      </w:r>
+      <w:r>
+        <w:t>npm install @my-first-project/chip-group@0.0.1</w:t>
+      </w:r>
+      <w:bookmarkStart w:id="8" w:name="_GoBack"/>
+      <w:bookmarkEnd w:id="8"/>
+    </w:p>
+    <w:p>
+      <w:pPr>
+        <w:spacing w:after="0" w:line="240" w:lineRule="auto"/>
+        <w:ind w:left="720" w:firstLine="720"/>
+        <w:rPr>
+          <w:rFonts w:ascii="Segoe UI" w:eastAsia="Times New Roman" w:hAnsi="Segoe UI" w:cs="Segoe UI"/>
+          <w:sz w:val="21"/>
+          <w:szCs w:val="21"/>
+          <w:lang w:val="en-BM" w:eastAsia="en-BM"/>
+        </w:rPr>
+      </w:pPr>
+      <w:r>
+        <w:rPr>
+          <w:rFonts w:ascii="Segoe UI" w:eastAsia="Times New Roman" w:hAnsi="Segoe UI" w:cs="Segoe UI"/>
+          <w:sz w:val="21"/>
+          <w:szCs w:val="21"/>
+          <w:lang w:eastAsia="en-BM"/>
+        </w:rPr>
+        <w:t xml:space="preserve">User below selector in html: </w:t>
+      </w:r>
+      <w:r>
+        <w:rPr>
+          <w:rFonts w:ascii="Segoe UI" w:eastAsia="Times New Roman" w:hAnsi="Segoe UI" w:cs="Segoe UI"/>
+          <w:sz w:val="21"/>
+          <w:szCs w:val="21"/>
+          <w:lang w:val="en-BM" w:eastAsia="en-BM"/>
+        </w:rPr>
+        <w:t>&lt;</w:t>
+      </w:r>
+      <w:r>
+        <w:rPr>
+          <w:rFonts w:ascii="Segoe UI" w:eastAsia="Times New Roman" w:hAnsi="Segoe UI" w:cs="Segoe UI"/>
+          <w:sz w:val="21"/>
+          <w:szCs w:val="21"/>
+          <w:lang w:val="en-BM" w:eastAsia="en-BM"/>
+        </w:rPr>
+        <w:t>orxe-chip-group</w:t>
+      </w:r>
+      <w:r>
+        <w:rPr>
+          <w:rFonts w:ascii="Segoe UI" w:eastAsia="Times New Roman" w:hAnsi="Segoe UI" w:cs="Segoe UI"/>
+          <w:sz w:val="21"/>
+          <w:szCs w:val="21"/>
+          <w:lang w:val="en-BM" w:eastAsia="en-BM"/>
+        </w:rPr>
+        <w:t>&gt;&lt;/</w:t>
+      </w:r>
+      <w:r>
+        <w:rPr>
+          <w:rFonts w:ascii="Segoe UI" w:eastAsia="Times New Roman" w:hAnsi="Segoe UI" w:cs="Segoe UI"/>
+          <w:sz w:val="21"/>
+          <w:szCs w:val="21"/>
+          <w:lang w:val="en-BM" w:eastAsia="en-BM"/>
+        </w:rPr>
+        <w:t>orxe-chip-group</w:t>
+      </w:r>
+      <w:r>
+        <w:rPr>
+          <w:rFonts w:ascii="Segoe UI" w:eastAsia="Times New Roman" w:hAnsi="Segoe UI" w:cs="Segoe UI"/>
+          <w:sz w:val="21"/>
+          <w:szCs w:val="21"/>
+          <w:lang w:val="en-BM" w:eastAsia="en-BM"/>
+        </w:rPr>
+        <w:t>&gt;</w:t>
+      </w:r>
+    </w:p>
+    <w:p>
+      <w:pPr>
+        <w:spacing w:after="0" w:line="240" w:lineRule="auto"/>
+        <w:ind w:left="720" w:firstLine="720"/>
+        <w:rPr>
+          <w:rFonts w:ascii="Segoe UI" w:eastAsia="Times New Roman" w:hAnsi="Segoe UI" w:cs="Segoe UI"/>
+          <w:sz w:val="21"/>
+          <w:szCs w:val="21"/>
+          <w:lang w:val="en-BM" w:eastAsia="en-BM"/>
+        </w:rPr>
+      </w:pPr>
+    </w:p>
+    <w:p>
+      <w:pPr>
+        <w:spacing w:after="0" w:line="240" w:lineRule="auto"/>
+        <w:rPr>
+          <w:rFonts w:ascii="Segoe UI" w:eastAsia="Times New Roman" w:hAnsi="Segoe UI" w:cs="Segoe UI"/>
+          <w:sz w:val="21"/>
+          <w:szCs w:val="21"/>
+          <w:lang w:val="en-BM" w:eastAsia="en-BM"/>
+        </w:rPr>
+      </w:pPr>
+    </w:p>
+    <w:p/>
+    <w:p>
+      <w:pPr>
+        <w:pStyle w:val="Heading1"/>
+        <w:numPr>
+          <w:ilvl w:val="0"/>
+          <w:numId w:val="1"/>
+        </w:numPr>
+        <w:spacing w:before="240"/>
+        <w:jc w:val="both"/>
+        <w:rPr>
+          <w:rFonts w:asciiTheme="minorHAnsi" w:hAnsiTheme="minorHAnsi"/>
+          <w:color w:val="0070C0"/>
+        </w:rPr>
+      </w:pPr>
+      <w:r>
+        <w:rPr>
+          <w:rFonts w:asciiTheme="minorHAnsi" w:hAnsiTheme="minorHAnsi"/>
+          <w:color w:val="0070C0"/>
+        </w:rPr>
+        <w:t>Unit Testing</w:t>
+      </w:r>
+    </w:p>
+    <w:p/>
+    <w:p>
+      <w:pPr>
+        <w:pStyle w:val="SectionBody"/>
+        <w:rPr>
+          <w:rFonts w:asciiTheme="minorHAnsi" w:hAnsiTheme="minorHAnsi" w:cstheme="minorHAnsi"/>
+        </w:rPr>
+      </w:pPr>
+      <w:r>
+        <w:rPr>
+          <w:rFonts w:asciiTheme="minorHAnsi" w:hAnsiTheme="minorHAnsi" w:cstheme="minorHAnsi"/>
+        </w:rPr>
+        <w:t>All test cases of orxe-</w:t>
+      </w:r>
+      <w:r>
+        <w:rPr>
+          <w:rFonts w:asciiTheme="minorHAnsi" w:hAnsiTheme="minorHAnsi" w:cstheme="minorHAnsi"/>
+        </w:rPr>
+        <w:t>chips</w:t>
+      </w:r>
+      <w:r>
+        <w:rPr>
+          <w:rFonts w:asciiTheme="minorHAnsi" w:hAnsiTheme="minorHAnsi" w:cstheme="minorHAnsi"/>
+        </w:rPr>
+        <w:t xml:space="preserve"> component are written in c</w:t>
+      </w:r>
+      <w:r>
+        <w:rPr>
+          <w:rFonts w:asciiTheme="minorHAnsi" w:hAnsiTheme="minorHAnsi" w:cstheme="minorHAnsi"/>
+        </w:rPr>
+        <w:t>hips</w:t>
+      </w:r>
+      <w:r>
+        <w:rPr>
+          <w:rFonts w:asciiTheme="minorHAnsi" w:hAnsiTheme="minorHAnsi" w:cstheme="minorHAnsi"/>
+        </w:rPr>
+        <w:t xml:space="preserve">.axe.ts and </w:t>
+      </w:r>
+      <w:r>
+        <w:rPr>
+          <w:rFonts w:asciiTheme="minorHAnsi" w:hAnsiTheme="minorHAnsi" w:cstheme="minorHAnsi"/>
+        </w:rPr>
+        <w:t>chips</w:t>
+      </w:r>
+      <w:r>
+        <w:rPr>
+          <w:rFonts w:asciiTheme="minorHAnsi" w:hAnsiTheme="minorHAnsi" w:cstheme="minorHAnsi"/>
+        </w:rPr>
+        <w:t>.spec.ts file. Test cases are available below.</w:t>
+      </w:r>
+    </w:p>
+    <w:p>
+      <w:pPr>
+        <w:pStyle w:val="SectionBody"/>
+        <w:rPr>
+          <w:rFonts w:asciiTheme="minorHAnsi" w:hAnsiTheme="minorHAnsi" w:cstheme="minorHAnsi"/>
+        </w:rPr>
+      </w:pPr>
+    </w:p>
+    <w:p>
+      <w:pPr>
+        <w:pStyle w:val="ListParagraph"/>
+        <w:numPr>
+          <w:ilvl w:val="0"/>
+          <w:numId w:val="14"/>
+        </w:numPr>
+        <w:rPr>
+          <w:rFonts w:cstheme="minorHAnsi"/>
+          <w:sz w:val="24"/>
+          <w:szCs w:val="24"/>
+        </w:rPr>
+      </w:pPr>
+      <w:r>
+        <w:rPr>
+          <w:rFonts w:cstheme="minorHAnsi"/>
+          <w:sz w:val="24"/>
+          <w:szCs w:val="24"/>
+        </w:rPr>
+        <w:t>Should check default attribute</w:t>
+      </w:r>
+    </w:p>
+    <w:p>
+      <w:pPr>
+        <w:pStyle w:val="ListParagraph"/>
+        <w:numPr>
+          <w:ilvl w:val="0"/>
+          <w:numId w:val="14"/>
+        </w:numPr>
+        <w:rPr>
+          <w:rFonts w:cstheme="minorHAnsi"/>
+          <w:sz w:val="24"/>
+          <w:szCs w:val="24"/>
+        </w:rPr>
+      </w:pPr>
+      <w:r>
+        <w:rPr>
+          <w:rFonts w:cstheme="minorHAnsi"/>
+          <w:sz w:val="24"/>
+          <w:szCs w:val="24"/>
+        </w:rPr>
+        <w:t>Should function render is call</w:t>
+      </w:r>
+    </w:p>
+    <w:p>
+      <w:pPr>
+        <w:pStyle w:val="ListParagraph"/>
+        <w:numPr>
+          <w:ilvl w:val="0"/>
+          <w:numId w:val="14"/>
+        </w:numPr>
+        <w:rPr>
+          <w:rFonts w:cstheme="minorHAnsi"/>
+          <w:sz w:val="24"/>
+          <w:szCs w:val="24"/>
+        </w:rPr>
+      </w:pPr>
+      <w:r>
+        <w:rPr>
+          <w:rFonts w:cstheme="minorHAnsi"/>
+          <w:sz w:val="24"/>
+          <w:szCs w:val="24"/>
+        </w:rPr>
+        <w:t>Should function addDynamicClass is call</w:t>
+      </w:r>
+    </w:p>
+    <w:p>
+      <w:pPr>
+        <w:pStyle w:val="ListParagraph"/>
+        <w:ind w:left="1800"/>
+        <w:rPr>
+          <w:sz w:val="24"/>
+          <w:szCs w:val="24"/>
+        </w:rPr>
+      </w:pPr>
+    </w:p>
+    <w:p>
+      <w:pPr>
+        <w:rPr>
+          <w:sz w:val="24"/>
+          <w:szCs w:val="24"/>
+        </w:rPr>
+      </w:pPr>
+      <w:r>
+        <w:rPr>
+          <w:sz w:val="24"/>
+          <w:szCs w:val="24"/>
+        </w:rPr>
+        <w:t xml:space="preserve">       </w:t>
+      </w:r>
+      <w:r>
+        <w:rPr>
+          <w:sz w:val="24"/>
+          <w:szCs w:val="24"/>
+        </w:rPr>
+        <w:t>The unit test cases coverage report is available below.</w:t>
+      </w:r>
+    </w:p>
+    <w:p>
+      <w:pPr>
+        <w:rPr>
+          <w:sz w:val="24"/>
+          <w:szCs w:val="24"/>
+        </w:rPr>
+      </w:pPr>
+    </w:p>
+    <w:p>
+      <w:pPr>
         <w:rPr>
           <w:sz w:val="24"/>
           <w:szCs w:val="24"/>
@@ -2578,10 +2489,10 @@
           <w:szCs w:val="24"/>
         </w:rPr>
         <w:drawing>
-          <wp:inline distT="0" distB="0" distL="0" distR="0" wp14:anchorId="5436DD50" wp14:editId="59A15402">
-            <wp:extent cx="6003290" cy="1828800"/>
+          <wp:inline distT="0" distB="0" distL="0" distR="0" wp14:anchorId="01D40D2B" wp14:editId="6D3F0D62">
+            <wp:extent cx="5943600" cy="1809750"/>
             <wp:effectExtent l="0" t="0" r="0" b="0"/>
-            <wp:docPr id="35" name="Picture 35" descr="A screenshot of a computer&#10;&#10;Description automatically generated"/>
+            <wp:docPr id="34" name="Picture 34" descr="A screenshot of a video game&#10;&#10;Description automatically generated"/>
             <wp:cNvGraphicFramePr>
               <a:graphicFrameLocks xmlns:a="http://schemas.openxmlformats.org/drawingml/2006/main" noChangeAspect="1"/>
             </wp:cNvGraphicFramePr>
@@ -2589,11 +2500,11 @@
               <a:graphicData uri="http://schemas.openxmlformats.org/drawingml/2006/picture">
                 <pic:pic xmlns:pic="http://schemas.openxmlformats.org/drawingml/2006/picture">
                   <pic:nvPicPr>
-                    <pic:cNvPr id="35" name="Screenshot (46).png"/>
+                    <pic:cNvPr id="34" name="Screenshot (47).png"/>
                     <pic:cNvPicPr/>
                   </pic:nvPicPr>
                   <pic:blipFill>
-                    <a:blip r:embed="rId13">
+                    <a:blip r:embed="rId15">
                       <a:extLst>
                         <a:ext uri="{28A0092B-C50C-407E-A947-70E740481C1C}">
                           <a14:useLocalDpi xmlns:a14="http://schemas.microsoft.com/office/drawing/2010/main" val="0"/>
@@ -2607,7 +2518,7 @@
                   <pic:spPr>
                     <a:xfrm>
                       <a:off x="0" y="0"/>
-                      <a:ext cx="6036018" cy="1838770"/>
+                      <a:ext cx="5943600" cy="1809750"/>
                     </a:xfrm>
                     <a:prstGeom prst="rect">
                       <a:avLst/>
@@ -2622,6 +2533,317 @@
     </w:p>
     <w:p>
       <w:pPr>
+        <w:rPr>
+          <w:sz w:val="24"/>
+          <w:szCs w:val="24"/>
+        </w:rPr>
+      </w:pPr>
+      <w:r>
+        <w:rPr>
+          <w:noProof/>
+          <w:sz w:val="24"/>
+          <w:szCs w:val="24"/>
+        </w:rPr>
+        <w:lastRenderedPageBreak/>
+        <w:drawing>
+          <wp:inline distT="0" distB="0" distL="0" distR="0" wp14:anchorId="5436DD50" wp14:editId="7973D2DF">
+            <wp:extent cx="6096635" cy="2352675"/>
+            <wp:effectExtent l="0" t="0" r="0" b="9525"/>
+            <wp:docPr id="35" name="Picture 35" descr="A screenshot of a computer&#10;&#10;Description automatically generated"/>
+            <wp:cNvGraphicFramePr>
+              <a:graphicFrameLocks xmlns:a="http://schemas.openxmlformats.org/drawingml/2006/main" noChangeAspect="1"/>
+            </wp:cNvGraphicFramePr>
+            <a:graphic xmlns:a="http://schemas.openxmlformats.org/drawingml/2006/main">
+              <a:graphicData uri="http://schemas.openxmlformats.org/drawingml/2006/picture">
+                <pic:pic xmlns:pic="http://schemas.openxmlformats.org/drawingml/2006/picture">
+                  <pic:nvPicPr>
+                    <pic:cNvPr id="35" name="Screenshot (46).png"/>
+                    <pic:cNvPicPr/>
+                  </pic:nvPicPr>
+                  <pic:blipFill>
+                    <a:blip r:embed="rId16">
+                      <a:extLst>
+                        <a:ext uri="{28A0092B-C50C-407E-A947-70E740481C1C}">
+                          <a14:useLocalDpi xmlns:a14="http://schemas.microsoft.com/office/drawing/2010/main" val="0"/>
+                        </a:ext>
+                      </a:extLst>
+                    </a:blip>
+                    <a:stretch>
+                      <a:fillRect/>
+                    </a:stretch>
+                  </pic:blipFill>
+                  <pic:spPr>
+                    <a:xfrm>
+                      <a:off x="0" y="0"/>
+                      <a:ext cx="6134814" cy="2367408"/>
+                    </a:xfrm>
+                    <a:prstGeom prst="rect">
+                      <a:avLst/>
+                    </a:prstGeom>
+                  </pic:spPr>
+                </pic:pic>
+              </a:graphicData>
+            </a:graphic>
+          </wp:inline>
+        </w:drawing>
+      </w:r>
+    </w:p>
+    <w:p>
+      <w:pPr>
+        <w:rPr>
+          <w:sz w:val="24"/>
+          <w:szCs w:val="24"/>
+        </w:rPr>
+      </w:pPr>
+    </w:p>
+    <w:p>
+      <w:pPr>
+        <w:pStyle w:val="SectionBody"/>
+        <w:rPr>
+          <w:rFonts w:asciiTheme="minorHAnsi" w:hAnsiTheme="minorHAnsi" w:cstheme="minorHAnsi"/>
+        </w:rPr>
+      </w:pPr>
+      <w:r>
+        <w:rPr>
+          <w:rFonts w:asciiTheme="minorHAnsi" w:hAnsiTheme="minorHAnsi" w:cstheme="minorHAnsi"/>
+        </w:rPr>
+        <w:t xml:space="preserve">All test cases of </w:t>
+      </w:r>
+      <w:r>
+        <w:rPr>
+          <w:rFonts w:asciiTheme="minorHAnsi" w:hAnsiTheme="minorHAnsi" w:cstheme="minorHAnsi"/>
+        </w:rPr>
+        <w:t>orxe-chip-group</w:t>
+      </w:r>
+      <w:r>
+        <w:rPr>
+          <w:rFonts w:asciiTheme="minorHAnsi" w:hAnsiTheme="minorHAnsi" w:cstheme="minorHAnsi"/>
+        </w:rPr>
+        <w:t xml:space="preserve"> component are written in </w:t>
+      </w:r>
+      <w:r>
+        <w:rPr>
+          <w:rFonts w:asciiTheme="minorHAnsi" w:hAnsiTheme="minorHAnsi" w:cstheme="minorHAnsi"/>
+        </w:rPr>
+        <w:t>chip-group</w:t>
+      </w:r>
+      <w:r>
+        <w:rPr>
+          <w:rFonts w:asciiTheme="minorHAnsi" w:hAnsiTheme="minorHAnsi" w:cstheme="minorHAnsi"/>
+        </w:rPr>
+        <w:t xml:space="preserve">.axe.ts and </w:t>
+      </w:r>
+      <w:r>
+        <w:rPr>
+          <w:rFonts w:asciiTheme="minorHAnsi" w:hAnsiTheme="minorHAnsi" w:cstheme="minorHAnsi"/>
+        </w:rPr>
+        <w:t>chip-group</w:t>
+      </w:r>
+      <w:r>
+        <w:rPr>
+          <w:rFonts w:asciiTheme="minorHAnsi" w:hAnsiTheme="minorHAnsi" w:cstheme="minorHAnsi"/>
+        </w:rPr>
+        <w:t>.spec.ts file. Test cases are available below.</w:t>
+      </w:r>
+    </w:p>
+    <w:p>
+      <w:pPr>
+        <w:pStyle w:val="ListParagraph"/>
+        <w:numPr>
+          <w:ilvl w:val="0"/>
+          <w:numId w:val="14"/>
+        </w:numPr>
+        <w:rPr>
+          <w:rFonts w:cstheme="minorHAnsi"/>
+          <w:sz w:val="24"/>
+          <w:szCs w:val="24"/>
+        </w:rPr>
+      </w:pPr>
+      <w:r>
+        <w:rPr>
+          <w:rFonts w:cstheme="minorHAnsi"/>
+          <w:sz w:val="24"/>
+          <w:szCs w:val="24"/>
+        </w:rPr>
+        <w:t>Should function render is call</w:t>
+      </w:r>
+    </w:p>
+    <w:p>
+      <w:pPr>
+        <w:pStyle w:val="ListParagraph"/>
+        <w:numPr>
+          <w:ilvl w:val="0"/>
+          <w:numId w:val="14"/>
+        </w:numPr>
+        <w:rPr>
+          <w:rFonts w:cstheme="minorHAnsi"/>
+          <w:sz w:val="24"/>
+          <w:szCs w:val="24"/>
+        </w:rPr>
+      </w:pPr>
+      <w:r>
+        <w:rPr>
+          <w:rFonts w:cstheme="minorHAnsi"/>
+          <w:sz w:val="24"/>
+          <w:szCs w:val="24"/>
+        </w:rPr>
+        <w:t>Should function onChipSelectedHandler is call</w:t>
+      </w:r>
+    </w:p>
+    <w:p>
+      <w:pPr>
+        <w:pStyle w:val="ListParagraph"/>
+        <w:ind w:left="1800"/>
+        <w:rPr>
+          <w:sz w:val="24"/>
+          <w:szCs w:val="24"/>
+        </w:rPr>
+      </w:pPr>
+    </w:p>
+    <w:p>
+      <w:pPr>
+        <w:rPr>
+          <w:sz w:val="24"/>
+          <w:szCs w:val="24"/>
+        </w:rPr>
+      </w:pPr>
+      <w:r>
+        <w:rPr>
+          <w:sz w:val="24"/>
+          <w:szCs w:val="24"/>
+        </w:rPr>
+        <w:t xml:space="preserve">       </w:t>
+      </w:r>
+      <w:r>
+        <w:rPr>
+          <w:sz w:val="24"/>
+          <w:szCs w:val="24"/>
+        </w:rPr>
+        <w:t>The unit test cases coverage report is available below.</w:t>
+      </w:r>
+    </w:p>
+    <w:p>
+      <w:pPr>
+        <w:rPr>
+          <w:sz w:val="24"/>
+          <w:szCs w:val="24"/>
+        </w:rPr>
+      </w:pPr>
+      <w:r>
+        <w:rPr>
+          <w:noProof/>
+          <w:sz w:val="24"/>
+          <w:szCs w:val="24"/>
+        </w:rPr>
+        <w:drawing>
+          <wp:inline distT="0" distB="0" distL="0" distR="0" wp14:anchorId="71519E84" wp14:editId="5CF55AB5">
+            <wp:extent cx="5943600" cy="1181100"/>
+            <wp:effectExtent l="0" t="0" r="0" b="0"/>
+            <wp:docPr id="7" name="Picture 7" descr="Graphical user interface, application&#10;&#10;Description automatically generated"/>
+            <wp:cNvGraphicFramePr>
+              <a:graphicFrameLocks xmlns:a="http://schemas.openxmlformats.org/drawingml/2006/main" noChangeAspect="1"/>
+            </wp:cNvGraphicFramePr>
+            <a:graphic xmlns:a="http://schemas.openxmlformats.org/drawingml/2006/main">
+              <a:graphicData uri="http://schemas.openxmlformats.org/drawingml/2006/picture">
+                <pic:pic xmlns:pic="http://schemas.openxmlformats.org/drawingml/2006/picture">
+                  <pic:nvPicPr>
+                    <pic:cNvPr id="7" name="Screenshot (79).png"/>
+                    <pic:cNvPicPr/>
+                  </pic:nvPicPr>
+                  <pic:blipFill>
+                    <a:blip r:embed="rId17">
+                      <a:extLst>
+                        <a:ext uri="{28A0092B-C50C-407E-A947-70E740481C1C}">
+                          <a14:useLocalDpi xmlns:a14="http://schemas.microsoft.com/office/drawing/2010/main" val="0"/>
+                        </a:ext>
+                      </a:extLst>
+                    </a:blip>
+                    <a:stretch>
+                      <a:fillRect/>
+                    </a:stretch>
+                  </pic:blipFill>
+                  <pic:spPr>
+                    <a:xfrm>
+                      <a:off x="0" y="0"/>
+                      <a:ext cx="5943600" cy="1181100"/>
+                    </a:xfrm>
+                    <a:prstGeom prst="rect">
+                      <a:avLst/>
+                    </a:prstGeom>
+                  </pic:spPr>
+                </pic:pic>
+              </a:graphicData>
+            </a:graphic>
+          </wp:inline>
+        </w:drawing>
+      </w:r>
+    </w:p>
+    <w:p>
+      <w:pPr>
+        <w:rPr>
+          <w:sz w:val="24"/>
+          <w:szCs w:val="24"/>
+        </w:rPr>
+      </w:pPr>
+      <w:r>
+        <w:rPr>
+          <w:noProof/>
+          <w:sz w:val="24"/>
+          <w:szCs w:val="24"/>
+        </w:rPr>
+        <w:drawing>
+          <wp:inline distT="0" distB="0" distL="0" distR="0" wp14:anchorId="1FCA1EA8" wp14:editId="1281E16A">
+            <wp:extent cx="5943600" cy="2624455"/>
+            <wp:effectExtent l="0" t="0" r="0" b="4445"/>
+            <wp:docPr id="8" name="Picture 8" descr="Text&#10;&#10;Description automatically generated"/>
+            <wp:cNvGraphicFramePr>
+              <a:graphicFrameLocks xmlns:a="http://schemas.openxmlformats.org/drawingml/2006/main" noChangeAspect="1"/>
+            </wp:cNvGraphicFramePr>
+            <a:graphic xmlns:a="http://schemas.openxmlformats.org/drawingml/2006/main">
+              <a:graphicData uri="http://schemas.openxmlformats.org/drawingml/2006/picture">
+                <pic:pic xmlns:pic="http://schemas.openxmlformats.org/drawingml/2006/picture">
+                  <pic:nvPicPr>
+                    <pic:cNvPr id="8" name="Screenshot (80).png"/>
+                    <pic:cNvPicPr/>
+                  </pic:nvPicPr>
+                  <pic:blipFill>
+                    <a:blip r:embed="rId18">
+                      <a:extLst>
+                        <a:ext uri="{28A0092B-C50C-407E-A947-70E740481C1C}">
+                          <a14:useLocalDpi xmlns:a14="http://schemas.microsoft.com/office/drawing/2010/main" val="0"/>
+                        </a:ext>
+                      </a:extLst>
+                    </a:blip>
+                    <a:stretch>
+                      <a:fillRect/>
+                    </a:stretch>
+                  </pic:blipFill>
+                  <pic:spPr>
+                    <a:xfrm>
+                      <a:off x="0" y="0"/>
+                      <a:ext cx="5943600" cy="2624455"/>
+                    </a:xfrm>
+                    <a:prstGeom prst="rect">
+                      <a:avLst/>
+                    </a:prstGeom>
+                  </pic:spPr>
+                </pic:pic>
+              </a:graphicData>
+            </a:graphic>
+          </wp:inline>
+        </w:drawing>
+      </w:r>
+    </w:p>
+    <w:p>
+      <w:pPr>
+        <w:rPr>
+          <w:sz w:val="24"/>
+          <w:szCs w:val="24"/>
+        </w:rPr>
+      </w:pPr>
+    </w:p>
+    <w:p>
+      <w:pPr>
         <w:pStyle w:val="Heading1"/>
         <w:numPr>
           <w:ilvl w:val="0"/>
@@ -2639,7 +2861,6 @@
           <w:rFonts w:asciiTheme="minorHAnsi" w:hAnsiTheme="minorHAnsi"/>
           <w:color w:val="0070C0"/>
         </w:rPr>
-        <w:lastRenderedPageBreak/>
         <w:t>Assumptions</w:t>
       </w:r>
     </w:p>
@@ -2657,23 +2878,7 @@
           <w:sz w:val="24"/>
           <w:szCs w:val="24"/>
         </w:rPr>
-        <w:t xml:space="preserve">This component is developed based on the design guidelines provided by </w:t>
-      </w:r>
-      <w:proofErr w:type="spellStart"/>
-      <w:r>
-        <w:rPr>
-          <w:sz w:val="24"/>
-          <w:szCs w:val="24"/>
-        </w:rPr>
-        <w:t>Tavisca</w:t>
-      </w:r>
-      <w:proofErr w:type="spellEnd"/>
-      <w:r>
-        <w:rPr>
-          <w:sz w:val="24"/>
-          <w:szCs w:val="24"/>
-        </w:rPr>
-        <w:t xml:space="preserve"> on the confluence page.</w:t>
+        <w:t>This component is developed based on the design guidelines provided by Tavisca on the confluence page.</w:t>
       </w:r>
     </w:p>
     <w:p>
@@ -2766,8 +2971,8 @@
       </w:pPr>
     </w:p>
     <w:sectPr>
-      <w:headerReference w:type="default" r:id="rId14"/>
-      <w:footerReference w:type="default" r:id="rId15"/>
+      <w:headerReference w:type="default" r:id="rId19"/>
+      <w:footerReference w:type="default" r:id="rId20"/>
       <w:pgSz w:w="12240" w:h="15840"/>
       <w:pgMar w:top="1440" w:right="1440" w:bottom="1440" w:left="1440" w:header="720" w:footer="720" w:gutter="0"/>
       <w:cols w:space="720"/>
@@ -5527,7 +5732,9 @@
   </w:compat>
   <w:rsids>
     <w:rsidRoot w:val="00A25736"/>
+    <w:rsid w:val="000A169C"/>
     <w:rsid w:val="004F4551"/>
+    <w:rsid w:val="005D17FD"/>
     <w:rsid w:val="0066253C"/>
     <w:rsid w:val="00A25736"/>
     <w:rsid w:val="00A56D3F"/>
@@ -5535,6 +5742,7 @@
     <w:rsid w:val="00B65F43"/>
     <w:rsid w:val="00C27011"/>
     <w:rsid w:val="00DE22E7"/>
+    <w:rsid w:val="00E659C8"/>
     <w:rsid w:val="00F166F3"/>
     <w:rsid w:val="00F70BB6"/>
   </w:rsids>
@@ -6327,7 +6535,7 @@
 </file>
 
 <file path=customXml/itemProps2.xml><?xml version="1.0" encoding="utf-8"?>
-<ds:datastoreItem xmlns:ds="http://schemas.openxmlformats.org/officeDocument/2006/customXml" ds:itemID="{C6FCDDCD-54B9-464C-8174-FE228AB2F948}">
+<ds:datastoreItem xmlns:ds="http://schemas.openxmlformats.org/officeDocument/2006/customXml" ds:itemID="{25362AF0-9D18-4AB6-AF58-9E8C5C870C64}">
   <ds:schemaRefs>
     <ds:schemaRef ds:uri="http://schemas.openxmlformats.org/officeDocument/2006/bibliography"/>
   </ds:schemaRefs>

</xml_diff>